<commit_message>
Added part 3C to the writeup and code.
</commit_message>
<xml_diff>
--- a/Problem 3.docx
+++ b/Problem 3.docx
@@ -5249,8 +5249,6 @@
           </wp:inline>
         </w:drawing>
       </w:r>
-      <w:bookmarkStart w:id="0" w:name="_GoBack"/>
-      <w:bookmarkEnd w:id="0"/>
     </w:p>
     <w:p>
       <w:pPr>
@@ -5407,6 +5405,2498 @@
         </w:rPr>
         <w:t xml:space="preserve"> for all regression methods.</w:t>
       </w:r>
+    </w:p>
+    <w:p>
+      <w:pPr>
+        <w:pStyle w:val="ListParagraph"/>
+        <w:ind w:left="1080"/>
+      </w:pPr>
+    </w:p>
+    <w:p>
+      <w:pPr>
+        <w:pStyle w:val="ListParagraph"/>
+        <w:ind w:left="360"/>
+      </w:pPr>
+      <w:r>
+        <w:t>Part C:</w:t>
+      </w:r>
+    </w:p>
+    <w:p>
+      <w:pPr>
+        <w:pStyle w:val="ListParagraph"/>
+        <w:ind w:left="1080"/>
+      </w:pPr>
+      <w:r>
+        <w:t>Objective:</w:t>
+      </w:r>
+    </w:p>
+    <w:p>
+      <w:pPr>
+        <w:ind w:left="1080"/>
+      </w:pPr>
+      <m:oMathPara>
+        <m:oMathParaPr>
+          <m:jc m:val="left"/>
+        </m:oMathParaPr>
+        <m:oMath>
+          <m:r>
+            <m:rPr>
+              <m:sty m:val="p"/>
+            </m:rPr>
+            <w:rPr>
+              <w:rFonts w:ascii="Cambria Math" w:hAnsi="Cambria Math"/>
+            </w:rPr>
+            <m:t>Minimize</m:t>
+          </m:r>
+          <m:nary>
+            <m:naryPr>
+              <m:chr m:val="∑"/>
+              <m:limLoc m:val="undOvr"/>
+              <m:ctrlPr>
+                <w:rPr>
+                  <w:rFonts w:ascii="Cambria Math" w:hAnsi="Cambria Math"/>
+                  <w:i/>
+                </w:rPr>
+              </m:ctrlPr>
+            </m:naryPr>
+            <m:sub>
+              <m:r>
+                <w:rPr>
+                  <w:rFonts w:ascii="Cambria Math" w:hAnsi="Cambria Math"/>
+                </w:rPr>
+                <m:t>i=1</m:t>
+              </m:r>
+            </m:sub>
+            <m:sup>
+              <m:r>
+                <w:rPr>
+                  <w:rFonts w:ascii="Cambria Math" w:hAnsi="Cambria Math"/>
+                </w:rPr>
+                <m:t>n</m:t>
+              </m:r>
+            </m:sup>
+            <m:e>
+              <m:sSub>
+                <m:sSubPr>
+                  <m:ctrlPr>
+                    <w:rPr>
+                      <w:rFonts w:ascii="Cambria Math" w:hAnsi="Cambria Math"/>
+                      <w:i/>
+                    </w:rPr>
+                  </m:ctrlPr>
+                </m:sSubPr>
+                <m:e>
+                  <m:r>
+                    <w:rPr>
+                      <w:rFonts w:ascii="Cambria Math" w:hAnsi="Cambria Math"/>
+                    </w:rPr>
+                    <m:t>u</m:t>
+                  </m:r>
+                </m:e>
+                <m:sub>
+                  <m:r>
+                    <w:rPr>
+                      <w:rFonts w:ascii="Cambria Math" w:hAnsi="Cambria Math"/>
+                    </w:rPr>
+                    <m:t>i</m:t>
+                  </m:r>
+                </m:sub>
+              </m:sSub>
+            </m:e>
+          </m:nary>
+          <m:r>
+            <w:rPr>
+              <w:rFonts w:ascii="Cambria Math" w:hAnsi="Cambria Math"/>
+            </w:rPr>
+            <m:t xml:space="preserve"> </m:t>
+          </m:r>
+          <m:r>
+            <m:rPr>
+              <m:sty m:val="p"/>
+            </m:rPr>
+            <w:rPr>
+              <w:rFonts w:ascii="Cambria Math" w:hAnsi="Cambria Math"/>
+            </w:rPr>
+            <m:t xml:space="preserve">for </m:t>
+          </m:r>
+          <m:r>
+            <w:rPr>
+              <w:rFonts w:ascii="Cambria Math" w:hAnsi="Cambria Math"/>
+            </w:rPr>
+            <m:t>k</m:t>
+          </m:r>
+          <m:r>
+            <m:rPr>
+              <m:sty m:val="p"/>
+            </m:rPr>
+            <w:rPr>
+              <w:rFonts w:ascii="Cambria Math" w:hAnsi="Cambria Math"/>
+            </w:rPr>
+            <m:t xml:space="preserve"> independent variables.</m:t>
+          </m:r>
+        </m:oMath>
+      </m:oMathPara>
+    </w:p>
+    <w:p>
+      <w:pPr>
+        <w:ind w:left="1080"/>
+      </w:pPr>
+      <w:r>
+        <w:t>Constraints:</w:t>
+      </w:r>
+    </w:p>
+    <w:p>
+      <w:pPr>
+        <w:ind w:left="1080"/>
+        <w:rPr>
+          <w:rFonts w:eastAsiaTheme="minorEastAsia"/>
+        </w:rPr>
+      </w:pPr>
+      <m:oMathPara>
+        <m:oMathParaPr>
+          <m:jc m:val="left"/>
+        </m:oMathParaPr>
+        <m:oMath>
+          <m:sSub>
+            <m:sSubPr>
+              <m:ctrlPr>
+                <w:rPr>
+                  <w:rFonts w:ascii="Cambria Math" w:hAnsi="Cambria Math"/>
+                  <w:i/>
+                </w:rPr>
+              </m:ctrlPr>
+            </m:sSubPr>
+            <m:e>
+              <m:r>
+                <w:rPr>
+                  <w:rFonts w:ascii="Cambria Math" w:hAnsi="Cambria Math"/>
+                </w:rPr>
+                <m:t>u</m:t>
+              </m:r>
+            </m:e>
+            <m:sub>
+              <m:r>
+                <w:rPr>
+                  <w:rFonts w:ascii="Cambria Math" w:hAnsi="Cambria Math"/>
+                </w:rPr>
+                <m:t>i</m:t>
+              </m:r>
+            </m:sub>
+          </m:sSub>
+          <m:r>
+            <w:rPr>
+              <w:rFonts w:ascii="Cambria Math" w:hAnsi="Cambria Math"/>
+            </w:rPr>
+            <m:t>+</m:t>
+          </m:r>
+          <m:sSub>
+            <m:sSubPr>
+              <m:ctrlPr>
+                <w:rPr>
+                  <w:rFonts w:ascii="Cambria Math" w:hAnsi="Cambria Math"/>
+                  <w:i/>
+                </w:rPr>
+              </m:ctrlPr>
+            </m:sSubPr>
+            <m:e>
+              <m:r>
+                <w:rPr>
+                  <w:rFonts w:ascii="Cambria Math" w:hAnsi="Cambria Math"/>
+                </w:rPr>
+                <m:t>a</m:t>
+              </m:r>
+            </m:e>
+            <m:sub>
+              <m:r>
+                <w:rPr>
+                  <w:rFonts w:ascii="Cambria Math" w:hAnsi="Cambria Math"/>
+                </w:rPr>
+                <m:t>0</m:t>
+              </m:r>
+            </m:sub>
+          </m:sSub>
+          <m:r>
+            <w:rPr>
+              <w:rFonts w:ascii="Cambria Math" w:hAnsi="Cambria Math"/>
+            </w:rPr>
+            <m:t>+</m:t>
+          </m:r>
+          <m:nary>
+            <m:naryPr>
+              <m:chr m:val="∑"/>
+              <m:limLoc m:val="undOvr"/>
+              <m:ctrlPr>
+                <w:rPr>
+                  <w:rFonts w:ascii="Cambria Math" w:hAnsi="Cambria Math"/>
+                  <w:i/>
+                </w:rPr>
+              </m:ctrlPr>
+            </m:naryPr>
+            <m:sub>
+              <m:r>
+                <w:rPr>
+                  <w:rFonts w:ascii="Cambria Math" w:hAnsi="Cambria Math"/>
+                </w:rPr>
+                <m:t>j=1</m:t>
+              </m:r>
+            </m:sub>
+            <m:sup>
+              <m:r>
+                <w:rPr>
+                  <w:rFonts w:ascii="Cambria Math" w:hAnsi="Cambria Math"/>
+                </w:rPr>
+                <m:t>k</m:t>
+              </m:r>
+            </m:sup>
+            <m:e>
+              <m:sSub>
+                <m:sSubPr>
+                  <m:ctrlPr>
+                    <w:rPr>
+                      <w:rFonts w:ascii="Cambria Math" w:hAnsi="Cambria Math"/>
+                      <w:i/>
+                    </w:rPr>
+                  </m:ctrlPr>
+                </m:sSubPr>
+                <m:e>
+                  <m:r>
+                    <w:rPr>
+                      <w:rFonts w:ascii="Cambria Math" w:hAnsi="Cambria Math"/>
+                    </w:rPr>
+                    <m:t>a</m:t>
+                  </m:r>
+                </m:e>
+                <m:sub>
+                  <m:r>
+                    <w:rPr>
+                      <w:rFonts w:ascii="Cambria Math" w:hAnsi="Cambria Math"/>
+                    </w:rPr>
+                    <m:t>j</m:t>
+                  </m:r>
+                </m:sub>
+              </m:sSub>
+              <m:sSub>
+                <m:sSubPr>
+                  <m:ctrlPr>
+                    <w:rPr>
+                      <w:rFonts w:ascii="Cambria Math" w:hAnsi="Cambria Math"/>
+                      <w:i/>
+                    </w:rPr>
+                  </m:ctrlPr>
+                </m:sSubPr>
+                <m:e>
+                  <m:r>
+                    <w:rPr>
+                      <w:rFonts w:ascii="Cambria Math" w:hAnsi="Cambria Math"/>
+                    </w:rPr>
+                    <m:t>x</m:t>
+                  </m:r>
+                </m:e>
+                <m:sub>
+                  <m:r>
+                    <w:rPr>
+                      <w:rFonts w:ascii="Cambria Math" w:hAnsi="Cambria Math"/>
+                    </w:rPr>
+                    <m:t>i</m:t>
+                  </m:r>
+                  <m:r>
+                    <w:rPr>
+                      <w:rFonts w:ascii="Cambria Math" w:hAnsi="Cambria Math"/>
+                    </w:rPr>
+                    <m:t>j</m:t>
+                  </m:r>
+                </m:sub>
+              </m:sSub>
+            </m:e>
+          </m:nary>
+          <m:r>
+            <w:rPr>
+              <w:rFonts w:ascii="Cambria Math" w:hAnsi="Cambria Math"/>
+            </w:rPr>
+            <m:t>&gt;</m:t>
+          </m:r>
+          <m:sSub>
+            <m:sSubPr>
+              <m:ctrlPr>
+                <w:rPr>
+                  <w:rFonts w:ascii="Cambria Math" w:hAnsi="Cambria Math"/>
+                  <w:i/>
+                </w:rPr>
+              </m:ctrlPr>
+            </m:sSubPr>
+            <m:e>
+              <m:r>
+                <w:rPr>
+                  <w:rFonts w:ascii="Cambria Math" w:hAnsi="Cambria Math"/>
+                </w:rPr>
+                <m:t>y</m:t>
+              </m:r>
+            </m:e>
+            <m:sub>
+              <m:r>
+                <w:rPr>
+                  <w:rFonts w:ascii="Cambria Math" w:hAnsi="Cambria Math"/>
+                </w:rPr>
+                <m:t>i</m:t>
+              </m:r>
+            </m:sub>
+          </m:sSub>
+        </m:oMath>
+      </m:oMathPara>
+    </w:p>
+    <w:p>
+      <w:pPr>
+        <w:ind w:left="1080"/>
+        <w:rPr>
+          <w:rFonts w:eastAsiaTheme="minorEastAsia"/>
+        </w:rPr>
+      </w:pPr>
+      <m:oMathPara>
+        <m:oMathParaPr>
+          <m:jc m:val="left"/>
+        </m:oMathParaPr>
+        <m:oMath>
+          <m:sSub>
+            <m:sSubPr>
+              <m:ctrlPr>
+                <w:rPr>
+                  <w:rFonts w:ascii="Cambria Math" w:hAnsi="Cambria Math"/>
+                  <w:i/>
+                </w:rPr>
+              </m:ctrlPr>
+            </m:sSubPr>
+            <m:e>
+              <m:r>
+                <w:rPr>
+                  <w:rFonts w:ascii="Cambria Math" w:hAnsi="Cambria Math"/>
+                </w:rPr>
+                <m:t>u</m:t>
+              </m:r>
+            </m:e>
+            <m:sub>
+              <m:r>
+                <w:rPr>
+                  <w:rFonts w:ascii="Cambria Math" w:hAnsi="Cambria Math"/>
+                </w:rPr>
+                <m:t>i</m:t>
+              </m:r>
+            </m:sub>
+          </m:sSub>
+          <m:r>
+            <w:rPr>
+              <w:rFonts w:ascii="Cambria Math" w:hAnsi="Cambria Math"/>
+            </w:rPr>
+            <m:t>-</m:t>
+          </m:r>
+          <m:sSub>
+            <m:sSubPr>
+              <m:ctrlPr>
+                <w:rPr>
+                  <w:rFonts w:ascii="Cambria Math" w:hAnsi="Cambria Math"/>
+                  <w:i/>
+                </w:rPr>
+              </m:ctrlPr>
+            </m:sSubPr>
+            <m:e>
+              <m:r>
+                <w:rPr>
+                  <w:rFonts w:ascii="Cambria Math" w:hAnsi="Cambria Math"/>
+                </w:rPr>
+                <m:t>a</m:t>
+              </m:r>
+            </m:e>
+            <m:sub>
+              <m:r>
+                <w:rPr>
+                  <w:rFonts w:ascii="Cambria Math" w:hAnsi="Cambria Math"/>
+                </w:rPr>
+                <m:t>0</m:t>
+              </m:r>
+            </m:sub>
+          </m:sSub>
+          <m:r>
+            <w:rPr>
+              <w:rFonts w:ascii="Cambria Math" w:hAnsi="Cambria Math"/>
+            </w:rPr>
+            <m:t>-</m:t>
+          </m:r>
+          <m:nary>
+            <m:naryPr>
+              <m:chr m:val="∑"/>
+              <m:limLoc m:val="undOvr"/>
+              <m:ctrlPr>
+                <w:rPr>
+                  <w:rFonts w:ascii="Cambria Math" w:hAnsi="Cambria Math"/>
+                  <w:i/>
+                </w:rPr>
+              </m:ctrlPr>
+            </m:naryPr>
+            <m:sub>
+              <m:r>
+                <w:rPr>
+                  <w:rFonts w:ascii="Cambria Math" w:hAnsi="Cambria Math"/>
+                </w:rPr>
+                <m:t>j=1</m:t>
+              </m:r>
+            </m:sub>
+            <m:sup>
+              <m:r>
+                <w:rPr>
+                  <w:rFonts w:ascii="Cambria Math" w:hAnsi="Cambria Math"/>
+                </w:rPr>
+                <m:t>k</m:t>
+              </m:r>
+            </m:sup>
+            <m:e>
+              <m:sSub>
+                <m:sSubPr>
+                  <m:ctrlPr>
+                    <w:rPr>
+                      <w:rFonts w:ascii="Cambria Math" w:hAnsi="Cambria Math"/>
+                      <w:i/>
+                    </w:rPr>
+                  </m:ctrlPr>
+                </m:sSubPr>
+                <m:e>
+                  <m:r>
+                    <w:rPr>
+                      <w:rFonts w:ascii="Cambria Math" w:hAnsi="Cambria Math"/>
+                    </w:rPr>
+                    <m:t>a</m:t>
+                  </m:r>
+                </m:e>
+                <m:sub>
+                  <m:r>
+                    <w:rPr>
+                      <w:rFonts w:ascii="Cambria Math" w:hAnsi="Cambria Math"/>
+                    </w:rPr>
+                    <m:t>j</m:t>
+                  </m:r>
+                </m:sub>
+              </m:sSub>
+              <m:sSub>
+                <m:sSubPr>
+                  <m:ctrlPr>
+                    <w:rPr>
+                      <w:rFonts w:ascii="Cambria Math" w:hAnsi="Cambria Math"/>
+                      <w:i/>
+                    </w:rPr>
+                  </m:ctrlPr>
+                </m:sSubPr>
+                <m:e>
+                  <m:r>
+                    <w:rPr>
+                      <w:rFonts w:ascii="Cambria Math" w:hAnsi="Cambria Math"/>
+                    </w:rPr>
+                    <m:t>x</m:t>
+                  </m:r>
+                </m:e>
+                <m:sub>
+                  <m:r>
+                    <w:rPr>
+                      <w:rFonts w:ascii="Cambria Math" w:hAnsi="Cambria Math"/>
+                    </w:rPr>
+                    <m:t>i</m:t>
+                  </m:r>
+                  <m:r>
+                    <w:rPr>
+                      <w:rFonts w:ascii="Cambria Math" w:hAnsi="Cambria Math"/>
+                    </w:rPr>
+                    <m:t>j</m:t>
+                  </m:r>
+                </m:sub>
+              </m:sSub>
+            </m:e>
+          </m:nary>
+          <m:r>
+            <w:rPr>
+              <w:rFonts w:ascii="Cambria Math" w:hAnsi="Cambria Math"/>
+            </w:rPr>
+            <m:t>&gt;</m:t>
+          </m:r>
+          <m:sSub>
+            <m:sSubPr>
+              <m:ctrlPr>
+                <w:rPr>
+                  <w:rFonts w:ascii="Cambria Math" w:hAnsi="Cambria Math"/>
+                  <w:i/>
+                </w:rPr>
+              </m:ctrlPr>
+            </m:sSubPr>
+            <m:e>
+              <m:r>
+                <w:rPr>
+                  <w:rFonts w:ascii="Cambria Math" w:hAnsi="Cambria Math"/>
+                </w:rPr>
+                <m:t>y</m:t>
+              </m:r>
+            </m:e>
+            <m:sub>
+              <m:r>
+                <w:rPr>
+                  <w:rFonts w:ascii="Cambria Math" w:hAnsi="Cambria Math"/>
+                </w:rPr>
+                <m:t>i</m:t>
+              </m:r>
+            </m:sub>
+          </m:sSub>
+        </m:oMath>
+      </m:oMathPara>
+    </w:p>
+    <w:p>
+      <w:pPr>
+        <w:pStyle w:val="ListParagraph"/>
+        <w:spacing w:after="0"/>
+        <w:ind w:left="1080"/>
+      </w:pPr>
+      <w:r>
+        <w:t>LINDO Input:</w:t>
+      </w:r>
+    </w:p>
+    <w:tbl>
+      <w:tblPr>
+        <w:tblStyle w:val="TableGrid"/>
+        <w:tblW w:w="0" w:type="auto"/>
+        <w:tblInd w:w="1080" w:type="dxa"/>
+        <w:tblLook w:val="04A0" w:firstRow="1" w:lastRow="0" w:firstColumn="1" w:lastColumn="0" w:noHBand="0" w:noVBand="1"/>
+      </w:tblPr>
+      <w:tblGrid>
+        <w:gridCol w:w="457"/>
+        <w:gridCol w:w="7813"/>
+      </w:tblGrid>
+      <w:tr>
+        <w:tc>
+          <w:tcPr>
+            <w:tcW w:w="457" w:type="dxa"/>
+            <w:shd w:val="clear" w:color="auto" w:fill="FBFBFB"/>
+          </w:tcPr>
+          <w:p>
+            <w:pPr>
+              <w:jc w:val="right"/>
+              <w:rPr>
+                <w:rFonts w:ascii="Courier New" w:hAnsi="Courier New" w:cs="Courier New"/>
+                <w:color w:val="5B9BD5" w:themeColor="accent1"/>
+                <w:sz w:val="20"/>
+                <w:szCs w:val="20"/>
+              </w:rPr>
+            </w:pPr>
+            <w:r>
+              <w:rPr>
+                <w:rFonts w:ascii="Courier New" w:hAnsi="Courier New" w:cs="Courier New"/>
+                <w:color w:val="5B9BD5" w:themeColor="accent1"/>
+                <w:sz w:val="20"/>
+                <w:szCs w:val="20"/>
+              </w:rPr>
+              <w:t>1</w:t>
+            </w:r>
+          </w:p>
+          <w:p>
+            <w:pPr>
+              <w:jc w:val="right"/>
+              <w:rPr>
+                <w:rFonts w:ascii="Courier New" w:hAnsi="Courier New" w:cs="Courier New"/>
+                <w:color w:val="5B9BD5" w:themeColor="accent1"/>
+                <w:sz w:val="20"/>
+                <w:szCs w:val="20"/>
+              </w:rPr>
+            </w:pPr>
+            <w:r>
+              <w:rPr>
+                <w:rFonts w:ascii="Courier New" w:hAnsi="Courier New" w:cs="Courier New"/>
+                <w:color w:val="5B9BD5" w:themeColor="accent1"/>
+                <w:sz w:val="20"/>
+                <w:szCs w:val="20"/>
+              </w:rPr>
+              <w:t>2</w:t>
+            </w:r>
+          </w:p>
+          <w:p>
+            <w:pPr>
+              <w:jc w:val="right"/>
+              <w:rPr>
+                <w:rFonts w:ascii="Courier New" w:hAnsi="Courier New" w:cs="Courier New"/>
+                <w:color w:val="5B9BD5" w:themeColor="accent1"/>
+                <w:sz w:val="20"/>
+                <w:szCs w:val="20"/>
+              </w:rPr>
+            </w:pPr>
+            <w:r>
+              <w:rPr>
+                <w:rFonts w:ascii="Courier New" w:hAnsi="Courier New" w:cs="Courier New"/>
+                <w:color w:val="5B9BD5" w:themeColor="accent1"/>
+                <w:sz w:val="20"/>
+                <w:szCs w:val="20"/>
+              </w:rPr>
+              <w:t>3</w:t>
+            </w:r>
+          </w:p>
+          <w:p>
+            <w:pPr>
+              <w:jc w:val="right"/>
+              <w:rPr>
+                <w:rFonts w:ascii="Courier New" w:hAnsi="Courier New" w:cs="Courier New"/>
+                <w:color w:val="5B9BD5" w:themeColor="accent1"/>
+                <w:sz w:val="20"/>
+                <w:szCs w:val="20"/>
+              </w:rPr>
+            </w:pPr>
+            <w:r>
+              <w:rPr>
+                <w:rFonts w:ascii="Courier New" w:hAnsi="Courier New" w:cs="Courier New"/>
+                <w:color w:val="5B9BD5" w:themeColor="accent1"/>
+                <w:sz w:val="20"/>
+                <w:szCs w:val="20"/>
+              </w:rPr>
+              <w:t>4</w:t>
+            </w:r>
+          </w:p>
+          <w:p>
+            <w:pPr>
+              <w:jc w:val="right"/>
+              <w:rPr>
+                <w:rFonts w:ascii="Courier New" w:hAnsi="Courier New" w:cs="Courier New"/>
+                <w:color w:val="5B9BD5" w:themeColor="accent1"/>
+                <w:sz w:val="20"/>
+                <w:szCs w:val="20"/>
+              </w:rPr>
+            </w:pPr>
+            <w:r>
+              <w:rPr>
+                <w:rFonts w:ascii="Courier New" w:hAnsi="Courier New" w:cs="Courier New"/>
+                <w:color w:val="5B9BD5" w:themeColor="accent1"/>
+                <w:sz w:val="20"/>
+                <w:szCs w:val="20"/>
+              </w:rPr>
+              <w:t>5</w:t>
+            </w:r>
+          </w:p>
+          <w:p>
+            <w:pPr>
+              <w:jc w:val="right"/>
+              <w:rPr>
+                <w:rFonts w:ascii="Courier New" w:hAnsi="Courier New" w:cs="Courier New"/>
+                <w:color w:val="5B9BD5" w:themeColor="accent1"/>
+                <w:sz w:val="20"/>
+                <w:szCs w:val="20"/>
+              </w:rPr>
+            </w:pPr>
+            <w:r>
+              <w:rPr>
+                <w:rFonts w:ascii="Courier New" w:hAnsi="Courier New" w:cs="Courier New"/>
+                <w:color w:val="5B9BD5" w:themeColor="accent1"/>
+                <w:sz w:val="20"/>
+                <w:szCs w:val="20"/>
+              </w:rPr>
+              <w:t>6</w:t>
+            </w:r>
+          </w:p>
+          <w:p>
+            <w:pPr>
+              <w:jc w:val="right"/>
+              <w:rPr>
+                <w:rFonts w:ascii="Courier New" w:hAnsi="Courier New" w:cs="Courier New"/>
+                <w:color w:val="5B9BD5" w:themeColor="accent1"/>
+                <w:sz w:val="20"/>
+                <w:szCs w:val="20"/>
+              </w:rPr>
+            </w:pPr>
+            <w:r>
+              <w:rPr>
+                <w:rFonts w:ascii="Courier New" w:hAnsi="Courier New" w:cs="Courier New"/>
+                <w:color w:val="5B9BD5" w:themeColor="accent1"/>
+                <w:sz w:val="20"/>
+                <w:szCs w:val="20"/>
+              </w:rPr>
+              <w:t>7</w:t>
+            </w:r>
+          </w:p>
+          <w:p>
+            <w:pPr>
+              <w:jc w:val="right"/>
+              <w:rPr>
+                <w:rFonts w:ascii="Courier New" w:hAnsi="Courier New" w:cs="Courier New"/>
+                <w:color w:val="5B9BD5" w:themeColor="accent1"/>
+                <w:sz w:val="20"/>
+                <w:szCs w:val="20"/>
+              </w:rPr>
+            </w:pPr>
+            <w:r>
+              <w:rPr>
+                <w:rFonts w:ascii="Courier New" w:hAnsi="Courier New" w:cs="Courier New"/>
+                <w:color w:val="5B9BD5" w:themeColor="accent1"/>
+                <w:sz w:val="20"/>
+                <w:szCs w:val="20"/>
+              </w:rPr>
+              <w:t>8</w:t>
+            </w:r>
+          </w:p>
+          <w:p>
+            <w:pPr>
+              <w:jc w:val="right"/>
+              <w:rPr>
+                <w:rFonts w:ascii="Courier New" w:hAnsi="Courier New" w:cs="Courier New"/>
+                <w:color w:val="5B9BD5" w:themeColor="accent1"/>
+                <w:sz w:val="20"/>
+                <w:szCs w:val="20"/>
+              </w:rPr>
+            </w:pPr>
+            <w:r>
+              <w:rPr>
+                <w:rFonts w:ascii="Courier New" w:hAnsi="Courier New" w:cs="Courier New"/>
+                <w:color w:val="5B9BD5" w:themeColor="accent1"/>
+                <w:sz w:val="20"/>
+                <w:szCs w:val="20"/>
+              </w:rPr>
+              <w:t>9</w:t>
+            </w:r>
+          </w:p>
+          <w:p>
+            <w:pPr>
+              <w:jc w:val="right"/>
+              <w:rPr>
+                <w:rFonts w:ascii="Courier New" w:hAnsi="Courier New" w:cs="Courier New"/>
+                <w:color w:val="5B9BD5" w:themeColor="accent1"/>
+                <w:sz w:val="20"/>
+                <w:szCs w:val="20"/>
+              </w:rPr>
+            </w:pPr>
+            <w:r>
+              <w:rPr>
+                <w:rFonts w:ascii="Courier New" w:hAnsi="Courier New" w:cs="Courier New"/>
+                <w:color w:val="5B9BD5" w:themeColor="accent1"/>
+                <w:sz w:val="20"/>
+                <w:szCs w:val="20"/>
+              </w:rPr>
+              <w:t>10</w:t>
+            </w:r>
+          </w:p>
+          <w:p>
+            <w:pPr>
+              <w:jc w:val="right"/>
+              <w:rPr>
+                <w:rFonts w:ascii="Courier New" w:hAnsi="Courier New" w:cs="Courier New"/>
+                <w:color w:val="5B9BD5" w:themeColor="accent1"/>
+                <w:sz w:val="20"/>
+                <w:szCs w:val="20"/>
+              </w:rPr>
+            </w:pPr>
+            <w:r>
+              <w:rPr>
+                <w:rFonts w:ascii="Courier New" w:hAnsi="Courier New" w:cs="Courier New"/>
+                <w:color w:val="5B9BD5" w:themeColor="accent1"/>
+                <w:sz w:val="20"/>
+                <w:szCs w:val="20"/>
+              </w:rPr>
+              <w:t>11</w:t>
+            </w:r>
+          </w:p>
+          <w:p>
+            <w:pPr>
+              <w:jc w:val="right"/>
+              <w:rPr>
+                <w:rFonts w:ascii="Courier New" w:hAnsi="Courier New" w:cs="Courier New"/>
+                <w:color w:val="5B9BD5" w:themeColor="accent1"/>
+                <w:sz w:val="20"/>
+                <w:szCs w:val="20"/>
+              </w:rPr>
+            </w:pPr>
+            <w:r>
+              <w:rPr>
+                <w:rFonts w:ascii="Courier New" w:hAnsi="Courier New" w:cs="Courier New"/>
+                <w:color w:val="5B9BD5" w:themeColor="accent1"/>
+                <w:sz w:val="20"/>
+                <w:szCs w:val="20"/>
+              </w:rPr>
+              <w:t>12</w:t>
+            </w:r>
+          </w:p>
+          <w:p>
+            <w:pPr>
+              <w:jc w:val="right"/>
+              <w:rPr>
+                <w:rFonts w:ascii="Courier New" w:hAnsi="Courier New" w:cs="Courier New"/>
+                <w:color w:val="5B9BD5" w:themeColor="accent1"/>
+                <w:sz w:val="20"/>
+                <w:szCs w:val="20"/>
+              </w:rPr>
+            </w:pPr>
+            <w:r>
+              <w:rPr>
+                <w:rFonts w:ascii="Courier New" w:hAnsi="Courier New" w:cs="Courier New"/>
+                <w:color w:val="5B9BD5" w:themeColor="accent1"/>
+                <w:sz w:val="20"/>
+                <w:szCs w:val="20"/>
+              </w:rPr>
+              <w:t>13</w:t>
+            </w:r>
+          </w:p>
+          <w:p>
+            <w:pPr>
+              <w:jc w:val="right"/>
+              <w:rPr>
+                <w:rFonts w:ascii="Courier New" w:hAnsi="Courier New" w:cs="Courier New"/>
+                <w:color w:val="5B9BD5" w:themeColor="accent1"/>
+                <w:sz w:val="20"/>
+                <w:szCs w:val="20"/>
+              </w:rPr>
+            </w:pPr>
+            <w:r>
+              <w:rPr>
+                <w:rFonts w:ascii="Courier New" w:hAnsi="Courier New" w:cs="Courier New"/>
+                <w:color w:val="5B9BD5" w:themeColor="accent1"/>
+                <w:sz w:val="20"/>
+                <w:szCs w:val="20"/>
+              </w:rPr>
+              <w:t>14</w:t>
+            </w:r>
+          </w:p>
+        </w:tc>
+        <w:tc>
+          <w:tcPr>
+            <w:tcW w:w="7813" w:type="dxa"/>
+          </w:tcPr>
+          <w:p>
+            <w:pPr>
+              <w:pStyle w:val="ListParagraph"/>
+              <w:ind w:left="0"/>
+              <w:rPr>
+                <w:rFonts w:ascii="Courier New" w:hAnsi="Courier New" w:cs="Courier New"/>
+                <w:sz w:val="20"/>
+              </w:rPr>
+            </w:pPr>
+            <w:r>
+              <w:rPr>
+                <w:rFonts w:ascii="Courier New" w:hAnsi="Courier New" w:cs="Courier New"/>
+                <w:sz w:val="20"/>
+              </w:rPr>
+              <w:t>MIN</w:t>
+            </w:r>
+            <w:r>
+              <w:rPr>
+                <w:rFonts w:ascii="Courier New" w:hAnsi="Courier New" w:cs="Courier New"/>
+                <w:sz w:val="20"/>
+              </w:rPr>
+              <w:tab/>
+              <w:t>U1 + U2 + U3 + U4 + U5 + U6</w:t>
+            </w:r>
+          </w:p>
+          <w:p>
+            <w:pPr>
+              <w:pStyle w:val="ListParagraph"/>
+              <w:ind w:left="0"/>
+              <w:rPr>
+                <w:rFonts w:ascii="Courier New" w:hAnsi="Courier New" w:cs="Courier New"/>
+                <w:sz w:val="20"/>
+              </w:rPr>
+            </w:pPr>
+            <w:r>
+              <w:rPr>
+                <w:rFonts w:ascii="Courier New" w:hAnsi="Courier New" w:cs="Courier New"/>
+                <w:sz w:val="20"/>
+              </w:rPr>
+              <w:t>ST</w:t>
+            </w:r>
+          </w:p>
+          <w:p>
+            <w:pPr>
+              <w:pStyle w:val="ListParagraph"/>
+              <w:ind w:left="0"/>
+              <w:rPr>
+                <w:rFonts w:ascii="Courier New" w:hAnsi="Courier New" w:cs="Courier New"/>
+                <w:sz w:val="20"/>
+              </w:rPr>
+            </w:pPr>
+            <w:r>
+              <w:rPr>
+                <w:rFonts w:ascii="Courier New" w:hAnsi="Courier New" w:cs="Courier New"/>
+                <w:sz w:val="20"/>
+              </w:rPr>
+              <w:tab/>
+              <w:t>U1 + A0 + A1 + A2 &gt; 5</w:t>
+            </w:r>
+          </w:p>
+          <w:p>
+            <w:pPr>
+              <w:pStyle w:val="ListParagraph"/>
+              <w:ind w:left="0"/>
+              <w:rPr>
+                <w:rFonts w:ascii="Courier New" w:hAnsi="Courier New" w:cs="Courier New"/>
+                <w:sz w:val="20"/>
+              </w:rPr>
+            </w:pPr>
+            <w:r>
+              <w:rPr>
+                <w:rFonts w:ascii="Courier New" w:hAnsi="Courier New" w:cs="Courier New"/>
+                <w:sz w:val="20"/>
+              </w:rPr>
+              <w:tab/>
+              <w:t>U1 - A0 - A1 - A2 &gt; -5</w:t>
+            </w:r>
+          </w:p>
+          <w:p>
+            <w:pPr>
+              <w:pStyle w:val="ListParagraph"/>
+              <w:ind w:left="0"/>
+              <w:rPr>
+                <w:rFonts w:ascii="Courier New" w:hAnsi="Courier New" w:cs="Courier New"/>
+                <w:sz w:val="20"/>
+              </w:rPr>
+            </w:pPr>
+            <w:r>
+              <w:rPr>
+                <w:rFonts w:ascii="Courier New" w:hAnsi="Courier New" w:cs="Courier New"/>
+                <w:sz w:val="20"/>
+              </w:rPr>
+              <w:tab/>
+              <w:t>U2 + A0 + A1 + 2 A2 &gt; 9</w:t>
+            </w:r>
+          </w:p>
+          <w:p>
+            <w:pPr>
+              <w:pStyle w:val="ListParagraph"/>
+              <w:ind w:left="0"/>
+              <w:rPr>
+                <w:rFonts w:ascii="Courier New" w:hAnsi="Courier New" w:cs="Courier New"/>
+                <w:sz w:val="20"/>
+              </w:rPr>
+            </w:pPr>
+            <w:r>
+              <w:rPr>
+                <w:rFonts w:ascii="Courier New" w:hAnsi="Courier New" w:cs="Courier New"/>
+                <w:sz w:val="20"/>
+              </w:rPr>
+              <w:tab/>
+              <w:t>U2 - A0 - A1 - 2 A2 &gt; -9</w:t>
+            </w:r>
+          </w:p>
+          <w:p>
+            <w:pPr>
+              <w:pStyle w:val="ListParagraph"/>
+              <w:ind w:left="0"/>
+              <w:rPr>
+                <w:rFonts w:ascii="Courier New" w:hAnsi="Courier New" w:cs="Courier New"/>
+                <w:sz w:val="20"/>
+              </w:rPr>
+            </w:pPr>
+            <w:r>
+              <w:rPr>
+                <w:rFonts w:ascii="Courier New" w:hAnsi="Courier New" w:cs="Courier New"/>
+                <w:sz w:val="20"/>
+              </w:rPr>
+              <w:tab/>
+              <w:t>U3 + A0 + 2 A1 + 2 A2 &gt; 12</w:t>
+            </w:r>
+          </w:p>
+          <w:p>
+            <w:pPr>
+              <w:pStyle w:val="ListParagraph"/>
+              <w:ind w:left="0"/>
+              <w:rPr>
+                <w:rFonts w:ascii="Courier New" w:hAnsi="Courier New" w:cs="Courier New"/>
+                <w:sz w:val="20"/>
+              </w:rPr>
+            </w:pPr>
+            <w:r>
+              <w:rPr>
+                <w:rFonts w:ascii="Courier New" w:hAnsi="Courier New" w:cs="Courier New"/>
+                <w:sz w:val="20"/>
+              </w:rPr>
+              <w:tab/>
+              <w:t>U3 - A0 - 2 A1 - 2 A2 &gt; -12</w:t>
+            </w:r>
+          </w:p>
+          <w:p>
+            <w:pPr>
+              <w:pStyle w:val="ListParagraph"/>
+              <w:ind w:left="0"/>
+              <w:rPr>
+                <w:rFonts w:ascii="Courier New" w:hAnsi="Courier New" w:cs="Courier New"/>
+                <w:sz w:val="20"/>
+              </w:rPr>
+            </w:pPr>
+            <w:r>
+              <w:rPr>
+                <w:rFonts w:ascii="Courier New" w:hAnsi="Courier New" w:cs="Courier New"/>
+                <w:sz w:val="20"/>
+              </w:rPr>
+              <w:tab/>
+              <w:t>U4 + A0 + A2 &gt; 3</w:t>
+            </w:r>
+          </w:p>
+          <w:p>
+            <w:pPr>
+              <w:pStyle w:val="ListParagraph"/>
+              <w:ind w:left="0"/>
+              <w:rPr>
+                <w:rFonts w:ascii="Courier New" w:hAnsi="Courier New" w:cs="Courier New"/>
+                <w:sz w:val="20"/>
+              </w:rPr>
+            </w:pPr>
+            <w:r>
+              <w:rPr>
+                <w:rFonts w:ascii="Courier New" w:hAnsi="Courier New" w:cs="Courier New"/>
+                <w:sz w:val="20"/>
+              </w:rPr>
+              <w:tab/>
+              <w:t>U4 - A0 - A2 &gt; -3</w:t>
+            </w:r>
+          </w:p>
+          <w:p>
+            <w:pPr>
+              <w:pStyle w:val="ListParagraph"/>
+              <w:ind w:left="0"/>
+              <w:rPr>
+                <w:rFonts w:ascii="Courier New" w:hAnsi="Courier New" w:cs="Courier New"/>
+                <w:sz w:val="20"/>
+              </w:rPr>
+            </w:pPr>
+            <w:r>
+              <w:rPr>
+                <w:rFonts w:ascii="Courier New" w:hAnsi="Courier New" w:cs="Courier New"/>
+                <w:sz w:val="20"/>
+              </w:rPr>
+              <w:tab/>
+              <w:t>U5 + A0 = 0</w:t>
+            </w:r>
+          </w:p>
+          <w:p>
+            <w:pPr>
+              <w:pStyle w:val="ListParagraph"/>
+              <w:ind w:left="0"/>
+              <w:rPr>
+                <w:rFonts w:ascii="Courier New" w:hAnsi="Courier New" w:cs="Courier New"/>
+                <w:sz w:val="20"/>
+              </w:rPr>
+            </w:pPr>
+            <w:r>
+              <w:rPr>
+                <w:rFonts w:ascii="Courier New" w:hAnsi="Courier New" w:cs="Courier New"/>
+                <w:sz w:val="20"/>
+              </w:rPr>
+              <w:tab/>
+              <w:t>U6 + A0 + 1 A1 + 3 A2 &gt; 11</w:t>
+            </w:r>
+          </w:p>
+          <w:p>
+            <w:pPr>
+              <w:pStyle w:val="ListParagraph"/>
+              <w:ind w:left="0"/>
+              <w:rPr>
+                <w:rFonts w:ascii="Courier New" w:hAnsi="Courier New" w:cs="Courier New"/>
+                <w:sz w:val="20"/>
+              </w:rPr>
+            </w:pPr>
+            <w:r>
+              <w:rPr>
+                <w:rFonts w:ascii="Courier New" w:hAnsi="Courier New" w:cs="Courier New"/>
+                <w:sz w:val="20"/>
+              </w:rPr>
+              <w:tab/>
+              <w:t>U6 - A0 - 1 A1 - 3 A2 &gt; -11</w:t>
+            </w:r>
+          </w:p>
+          <w:p>
+            <w:pPr>
+              <w:pStyle w:val="ListParagraph"/>
+              <w:ind w:left="0"/>
+            </w:pPr>
+            <w:r>
+              <w:rPr>
+                <w:rFonts w:ascii="Courier New" w:hAnsi="Courier New" w:cs="Courier New"/>
+                <w:sz w:val="20"/>
+              </w:rPr>
+              <w:t>END</w:t>
+            </w:r>
+          </w:p>
+        </w:tc>
+      </w:tr>
+    </w:tbl>
+    <w:p>
+      <w:pPr>
+        <w:pStyle w:val="ListParagraph"/>
+        <w:ind w:left="1080"/>
+      </w:pPr>
+      <w:r>
+        <w:lastRenderedPageBreak/>
+        <w:t>LINDO Output:</w:t>
+      </w:r>
+    </w:p>
+    <w:tbl>
+      <w:tblPr>
+        <w:tblStyle w:val="TableGrid"/>
+        <w:tblW w:w="0" w:type="auto"/>
+        <w:tblInd w:w="1080" w:type="dxa"/>
+        <w:tblLook w:val="04A0" w:firstRow="1" w:lastRow="0" w:firstColumn="1" w:lastColumn="0" w:noHBand="0" w:noVBand="1"/>
+      </w:tblPr>
+      <w:tblGrid>
+        <w:gridCol w:w="8270"/>
+      </w:tblGrid>
+      <w:tr>
+        <w:tc>
+          <w:tcPr>
+            <w:tcW w:w="9350" w:type="dxa"/>
+          </w:tcPr>
+          <w:p>
+            <w:pPr>
+              <w:pStyle w:val="ListParagraph"/>
+              <w:ind w:left="0"/>
+              <w:rPr>
+                <w:rFonts w:ascii="Courier New" w:hAnsi="Courier New" w:cs="Courier New"/>
+                <w:sz w:val="20"/>
+                <w:szCs w:val="20"/>
+              </w:rPr>
+            </w:pPr>
+            <w:r>
+              <w:rPr>
+                <w:rFonts w:ascii="Courier New" w:hAnsi="Courier New" w:cs="Courier New"/>
+                <w:sz w:val="20"/>
+                <w:szCs w:val="20"/>
+              </w:rPr>
+              <w:t xml:space="preserve"> LP OPTIMUM FOUND AT STEP      2</w:t>
+            </w:r>
+          </w:p>
+          <w:p>
+            <w:pPr>
+              <w:pStyle w:val="ListParagraph"/>
+              <w:ind w:left="0"/>
+              <w:rPr>
+                <w:rFonts w:ascii="Courier New" w:hAnsi="Courier New" w:cs="Courier New"/>
+                <w:sz w:val="20"/>
+                <w:szCs w:val="20"/>
+              </w:rPr>
+            </w:pPr>
+          </w:p>
+          <w:p>
+            <w:pPr>
+              <w:pStyle w:val="ListParagraph"/>
+              <w:ind w:left="0"/>
+              <w:rPr>
+                <w:rFonts w:ascii="Courier New" w:hAnsi="Courier New" w:cs="Courier New"/>
+                <w:sz w:val="20"/>
+                <w:szCs w:val="20"/>
+              </w:rPr>
+            </w:pPr>
+            <w:r>
+              <w:rPr>
+                <w:rFonts w:ascii="Courier New" w:hAnsi="Courier New" w:cs="Courier New"/>
+                <w:sz w:val="20"/>
+                <w:szCs w:val="20"/>
+              </w:rPr>
+              <w:t xml:space="preserve">        OBJECTIVE FUNCTION VALUE</w:t>
+            </w:r>
+          </w:p>
+          <w:p>
+            <w:pPr>
+              <w:pStyle w:val="ListParagraph"/>
+              <w:ind w:left="0"/>
+              <w:rPr>
+                <w:rFonts w:ascii="Courier New" w:hAnsi="Courier New" w:cs="Courier New"/>
+                <w:sz w:val="20"/>
+                <w:szCs w:val="20"/>
+              </w:rPr>
+            </w:pPr>
+          </w:p>
+          <w:p>
+            <w:pPr>
+              <w:pStyle w:val="ListParagraph"/>
+              <w:ind w:left="0"/>
+              <w:rPr>
+                <w:rFonts w:ascii="Courier New" w:hAnsi="Courier New" w:cs="Courier New"/>
+                <w:sz w:val="20"/>
+                <w:szCs w:val="20"/>
+              </w:rPr>
+            </w:pPr>
+            <w:r>
+              <w:rPr>
+                <w:rFonts w:ascii="Courier New" w:hAnsi="Courier New" w:cs="Courier New"/>
+                <w:sz w:val="20"/>
+                <w:szCs w:val="20"/>
+              </w:rPr>
+              <w:t xml:space="preserve">        1)     0.0000000E+00</w:t>
+            </w:r>
+          </w:p>
+          <w:p>
+            <w:pPr>
+              <w:pStyle w:val="ListParagraph"/>
+              <w:ind w:left="0"/>
+              <w:rPr>
+                <w:rFonts w:ascii="Courier New" w:hAnsi="Courier New" w:cs="Courier New"/>
+                <w:sz w:val="20"/>
+                <w:szCs w:val="20"/>
+              </w:rPr>
+            </w:pPr>
+          </w:p>
+          <w:p>
+            <w:pPr>
+              <w:pStyle w:val="ListParagraph"/>
+              <w:ind w:left="0"/>
+              <w:rPr>
+                <w:rFonts w:ascii="Courier New" w:hAnsi="Courier New" w:cs="Courier New"/>
+                <w:sz w:val="20"/>
+                <w:szCs w:val="20"/>
+              </w:rPr>
+            </w:pPr>
+            <w:r>
+              <w:rPr>
+                <w:rFonts w:ascii="Courier New" w:hAnsi="Courier New" w:cs="Courier New"/>
+                <w:sz w:val="20"/>
+                <w:szCs w:val="20"/>
+              </w:rPr>
+              <w:t xml:space="preserve">  VARIABLE        VALUE          REDUCED COST</w:t>
+            </w:r>
+          </w:p>
+          <w:p>
+            <w:pPr>
+              <w:pStyle w:val="ListParagraph"/>
+              <w:ind w:left="0"/>
+              <w:rPr>
+                <w:rFonts w:ascii="Courier New" w:hAnsi="Courier New" w:cs="Courier New"/>
+                <w:sz w:val="20"/>
+                <w:szCs w:val="20"/>
+              </w:rPr>
+            </w:pPr>
+            <w:r>
+              <w:rPr>
+                <w:rFonts w:ascii="Courier New" w:hAnsi="Courier New" w:cs="Courier New"/>
+                <w:sz w:val="20"/>
+                <w:szCs w:val="20"/>
+              </w:rPr>
+              <w:t xml:space="preserve">        U1         0.000000          1.000000</w:t>
+            </w:r>
+          </w:p>
+          <w:p>
+            <w:pPr>
+              <w:pStyle w:val="ListParagraph"/>
+              <w:ind w:left="0"/>
+              <w:rPr>
+                <w:rFonts w:ascii="Courier New" w:hAnsi="Courier New" w:cs="Courier New"/>
+                <w:sz w:val="20"/>
+                <w:szCs w:val="20"/>
+              </w:rPr>
+            </w:pPr>
+            <w:r>
+              <w:rPr>
+                <w:rFonts w:ascii="Courier New" w:hAnsi="Courier New" w:cs="Courier New"/>
+                <w:sz w:val="20"/>
+                <w:szCs w:val="20"/>
+              </w:rPr>
+              <w:t xml:space="preserve">        U2         0.000000          1.000000</w:t>
+            </w:r>
+          </w:p>
+          <w:p>
+            <w:pPr>
+              <w:pStyle w:val="ListParagraph"/>
+              <w:ind w:left="0"/>
+              <w:rPr>
+                <w:rFonts w:ascii="Courier New" w:hAnsi="Courier New" w:cs="Courier New"/>
+                <w:sz w:val="20"/>
+                <w:szCs w:val="20"/>
+              </w:rPr>
+            </w:pPr>
+            <w:r>
+              <w:rPr>
+                <w:rFonts w:ascii="Courier New" w:hAnsi="Courier New" w:cs="Courier New"/>
+                <w:sz w:val="20"/>
+                <w:szCs w:val="20"/>
+              </w:rPr>
+              <w:t xml:space="preserve">        U3         0.000000          1.000000</w:t>
+            </w:r>
+          </w:p>
+          <w:p>
+            <w:pPr>
+              <w:pStyle w:val="ListParagraph"/>
+              <w:ind w:left="0"/>
+              <w:rPr>
+                <w:rFonts w:ascii="Courier New" w:hAnsi="Courier New" w:cs="Courier New"/>
+                <w:sz w:val="20"/>
+                <w:szCs w:val="20"/>
+              </w:rPr>
+            </w:pPr>
+            <w:r>
+              <w:rPr>
+                <w:rFonts w:ascii="Courier New" w:hAnsi="Courier New" w:cs="Courier New"/>
+                <w:sz w:val="20"/>
+                <w:szCs w:val="20"/>
+              </w:rPr>
+              <w:t xml:space="preserve">        U4         0.000000          1.000000</w:t>
+            </w:r>
+          </w:p>
+          <w:p>
+            <w:pPr>
+              <w:pStyle w:val="ListParagraph"/>
+              <w:ind w:left="0"/>
+              <w:rPr>
+                <w:rFonts w:ascii="Courier New" w:hAnsi="Courier New" w:cs="Courier New"/>
+                <w:sz w:val="20"/>
+                <w:szCs w:val="20"/>
+              </w:rPr>
+            </w:pPr>
+            <w:r>
+              <w:rPr>
+                <w:rFonts w:ascii="Courier New" w:hAnsi="Courier New" w:cs="Courier New"/>
+                <w:sz w:val="20"/>
+                <w:szCs w:val="20"/>
+              </w:rPr>
+              <w:t xml:space="preserve">        U5         0.000000          1.000000</w:t>
+            </w:r>
+          </w:p>
+          <w:p>
+            <w:pPr>
+              <w:pStyle w:val="ListParagraph"/>
+              <w:ind w:left="0"/>
+              <w:rPr>
+                <w:rFonts w:ascii="Courier New" w:hAnsi="Courier New" w:cs="Courier New"/>
+                <w:sz w:val="20"/>
+                <w:szCs w:val="20"/>
+              </w:rPr>
+            </w:pPr>
+            <w:r>
+              <w:rPr>
+                <w:rFonts w:ascii="Courier New" w:hAnsi="Courier New" w:cs="Courier New"/>
+                <w:sz w:val="20"/>
+                <w:szCs w:val="20"/>
+              </w:rPr>
+              <w:t xml:space="preserve">        U6         0.000000          1.000000</w:t>
+            </w:r>
+          </w:p>
+          <w:p>
+            <w:pPr>
+              <w:pStyle w:val="ListParagraph"/>
+              <w:ind w:left="0"/>
+              <w:rPr>
+                <w:rFonts w:ascii="Courier New" w:hAnsi="Courier New" w:cs="Courier New"/>
+                <w:sz w:val="20"/>
+                <w:szCs w:val="20"/>
+              </w:rPr>
+            </w:pPr>
+            <w:r>
+              <w:rPr>
+                <w:rFonts w:ascii="Courier New" w:hAnsi="Courier New" w:cs="Courier New"/>
+                <w:sz w:val="20"/>
+                <w:szCs w:val="20"/>
+              </w:rPr>
+              <w:t xml:space="preserve">         T         5.333333          0.000000</w:t>
+            </w:r>
+          </w:p>
+          <w:p>
+            <w:pPr>
+              <w:pStyle w:val="ListParagraph"/>
+              <w:ind w:left="0"/>
+              <w:rPr>
+                <w:rFonts w:ascii="Courier New" w:hAnsi="Courier New" w:cs="Courier New"/>
+                <w:sz w:val="20"/>
+                <w:szCs w:val="20"/>
+              </w:rPr>
+            </w:pPr>
+            <w:r>
+              <w:rPr>
+                <w:rFonts w:ascii="Courier New" w:hAnsi="Courier New" w:cs="Courier New"/>
+                <w:sz w:val="20"/>
+                <w:szCs w:val="20"/>
+              </w:rPr>
+              <w:t xml:space="preserve">        A0         0.000000          0.000000</w:t>
+            </w:r>
+          </w:p>
+          <w:p>
+            <w:pPr>
+              <w:pStyle w:val="ListParagraph"/>
+              <w:ind w:left="0"/>
+              <w:rPr>
+                <w:rFonts w:ascii="Courier New" w:hAnsi="Courier New" w:cs="Courier New"/>
+                <w:sz w:val="20"/>
+                <w:szCs w:val="20"/>
+              </w:rPr>
+            </w:pPr>
+            <w:r>
+              <w:rPr>
+                <w:rFonts w:ascii="Courier New" w:hAnsi="Courier New" w:cs="Courier New"/>
+                <w:sz w:val="20"/>
+                <w:szCs w:val="20"/>
+              </w:rPr>
+              <w:t xml:space="preserve">        A1         3.833333          0.000000</w:t>
+            </w:r>
+          </w:p>
+          <w:p>
+            <w:pPr>
+              <w:pStyle w:val="ListParagraph"/>
+              <w:ind w:left="0"/>
+              <w:rPr>
+                <w:rFonts w:ascii="Courier New" w:hAnsi="Courier New" w:cs="Courier New"/>
+                <w:sz w:val="20"/>
+                <w:szCs w:val="20"/>
+              </w:rPr>
+            </w:pPr>
+          </w:p>
+          <w:p>
+            <w:pPr>
+              <w:pStyle w:val="ListParagraph"/>
+              <w:ind w:left="0"/>
+              <w:rPr>
+                <w:rFonts w:ascii="Courier New" w:hAnsi="Courier New" w:cs="Courier New"/>
+                <w:sz w:val="20"/>
+                <w:szCs w:val="20"/>
+              </w:rPr>
+            </w:pPr>
+          </w:p>
+          <w:p>
+            <w:pPr>
+              <w:pStyle w:val="ListParagraph"/>
+              <w:ind w:left="0"/>
+              <w:rPr>
+                <w:rFonts w:ascii="Courier New" w:hAnsi="Courier New" w:cs="Courier New"/>
+                <w:sz w:val="20"/>
+                <w:szCs w:val="20"/>
+              </w:rPr>
+            </w:pPr>
+            <w:r>
+              <w:rPr>
+                <w:rFonts w:ascii="Courier New" w:hAnsi="Courier New" w:cs="Courier New"/>
+                <w:sz w:val="20"/>
+                <w:szCs w:val="20"/>
+              </w:rPr>
+              <w:t xml:space="preserve">       ROW   SLACK OR SURPLUS     DUAL PRICES</w:t>
+            </w:r>
+          </w:p>
+          <w:p>
+            <w:pPr>
+              <w:pStyle w:val="ListParagraph"/>
+              <w:ind w:left="0"/>
+              <w:rPr>
+                <w:rFonts w:ascii="Courier New" w:hAnsi="Courier New" w:cs="Courier New"/>
+                <w:sz w:val="20"/>
+                <w:szCs w:val="20"/>
+              </w:rPr>
+            </w:pPr>
+            <w:r>
+              <w:rPr>
+                <w:rFonts w:ascii="Courier New" w:hAnsi="Courier New" w:cs="Courier New"/>
+                <w:sz w:val="20"/>
+                <w:szCs w:val="20"/>
+              </w:rPr>
+              <w:t xml:space="preserve">        2)         4.166667          0.000000</w:t>
+            </w:r>
+          </w:p>
+          <w:p>
+            <w:pPr>
+              <w:pStyle w:val="ListParagraph"/>
+              <w:ind w:left="0"/>
+              <w:rPr>
+                <w:rFonts w:ascii="Courier New" w:hAnsi="Courier New" w:cs="Courier New"/>
+                <w:sz w:val="20"/>
+                <w:szCs w:val="20"/>
+              </w:rPr>
+            </w:pPr>
+            <w:r>
+              <w:rPr>
+                <w:rFonts w:ascii="Courier New" w:hAnsi="Courier New" w:cs="Courier New"/>
+                <w:sz w:val="20"/>
+                <w:szCs w:val="20"/>
+              </w:rPr>
+              <w:t xml:space="preserve">        3)         6.500000          0.000000</w:t>
+            </w:r>
+          </w:p>
+          <w:p>
+            <w:pPr>
+              <w:pStyle w:val="ListParagraph"/>
+              <w:ind w:left="0"/>
+              <w:rPr>
+                <w:rFonts w:ascii="Courier New" w:hAnsi="Courier New" w:cs="Courier New"/>
+                <w:sz w:val="20"/>
+                <w:szCs w:val="20"/>
+              </w:rPr>
+            </w:pPr>
+            <w:r>
+              <w:rPr>
+                <w:rFonts w:ascii="Courier New" w:hAnsi="Courier New" w:cs="Courier New"/>
+                <w:sz w:val="20"/>
+                <w:szCs w:val="20"/>
+              </w:rPr>
+              <w:t xml:space="preserve">        4)         6.166667          0.000000</w:t>
+            </w:r>
+          </w:p>
+          <w:p>
+            <w:pPr>
+              <w:pStyle w:val="ListParagraph"/>
+              <w:ind w:left="0"/>
+              <w:rPr>
+                <w:rFonts w:ascii="Courier New" w:hAnsi="Courier New" w:cs="Courier New"/>
+                <w:sz w:val="20"/>
+                <w:szCs w:val="20"/>
+              </w:rPr>
+            </w:pPr>
+            <w:r>
+              <w:rPr>
+                <w:rFonts w:ascii="Courier New" w:hAnsi="Courier New" w:cs="Courier New"/>
+                <w:sz w:val="20"/>
+                <w:szCs w:val="20"/>
+              </w:rPr>
+              <w:t xml:space="preserve">        5)         4.500000          0.000000</w:t>
+            </w:r>
+          </w:p>
+          <w:p>
+            <w:pPr>
+              <w:pStyle w:val="ListParagraph"/>
+              <w:ind w:left="0"/>
+              <w:rPr>
+                <w:rFonts w:ascii="Courier New" w:hAnsi="Courier New" w:cs="Courier New"/>
+                <w:sz w:val="20"/>
+                <w:szCs w:val="20"/>
+              </w:rPr>
+            </w:pPr>
+            <w:r>
+              <w:rPr>
+                <w:rFonts w:ascii="Courier New" w:hAnsi="Courier New" w:cs="Courier New"/>
+                <w:sz w:val="20"/>
+                <w:szCs w:val="20"/>
+              </w:rPr>
+              <w:t xml:space="preserve">        6)         0.000000          0.000000</w:t>
+            </w:r>
+          </w:p>
+          <w:p>
+            <w:pPr>
+              <w:pStyle w:val="ListParagraph"/>
+              <w:ind w:left="0"/>
+              <w:rPr>
+                <w:rFonts w:ascii="Courier New" w:hAnsi="Courier New" w:cs="Courier New"/>
+                <w:sz w:val="20"/>
+                <w:szCs w:val="20"/>
+              </w:rPr>
+            </w:pPr>
+            <w:r>
+              <w:rPr>
+                <w:rFonts w:ascii="Courier New" w:hAnsi="Courier New" w:cs="Courier New"/>
+                <w:sz w:val="20"/>
+                <w:szCs w:val="20"/>
+              </w:rPr>
+              <w:t xml:space="preserve">        7)        10.666667          0.000000</w:t>
+            </w:r>
+          </w:p>
+          <w:p>
+            <w:pPr>
+              <w:pStyle w:val="ListParagraph"/>
+              <w:ind w:left="0"/>
+              <w:rPr>
+                <w:rFonts w:ascii="Courier New" w:hAnsi="Courier New" w:cs="Courier New"/>
+                <w:sz w:val="20"/>
+                <w:szCs w:val="20"/>
+              </w:rPr>
+            </w:pPr>
+            <w:r>
+              <w:rPr>
+                <w:rFonts w:ascii="Courier New" w:hAnsi="Courier New" w:cs="Courier New"/>
+                <w:sz w:val="20"/>
+                <w:szCs w:val="20"/>
+              </w:rPr>
+              <w:t xml:space="preserve">        8)         8.833333          0.000000</w:t>
+            </w:r>
+          </w:p>
+          <w:p>
+            <w:pPr>
+              <w:pStyle w:val="ListParagraph"/>
+              <w:ind w:left="0"/>
+              <w:rPr>
+                <w:rFonts w:ascii="Courier New" w:hAnsi="Courier New" w:cs="Courier New"/>
+                <w:sz w:val="20"/>
+                <w:szCs w:val="20"/>
+              </w:rPr>
+            </w:pPr>
+            <w:r>
+              <w:rPr>
+                <w:rFonts w:ascii="Courier New" w:hAnsi="Courier New" w:cs="Courier New"/>
+                <w:sz w:val="20"/>
+                <w:szCs w:val="20"/>
+              </w:rPr>
+              <w:t xml:space="preserve">        9)         1.833333          0.000000</w:t>
+            </w:r>
+          </w:p>
+          <w:p>
+            <w:pPr>
+              <w:pStyle w:val="ListParagraph"/>
+              <w:ind w:left="0"/>
+              <w:rPr>
+                <w:rFonts w:ascii="Courier New" w:hAnsi="Courier New" w:cs="Courier New"/>
+                <w:sz w:val="20"/>
+                <w:szCs w:val="20"/>
+              </w:rPr>
+            </w:pPr>
+            <w:r>
+              <w:rPr>
+                <w:rFonts w:ascii="Courier New" w:hAnsi="Courier New" w:cs="Courier New"/>
+                <w:sz w:val="20"/>
+                <w:szCs w:val="20"/>
+              </w:rPr>
+              <w:t xml:space="preserve">       10)        10.666667          0.000000</w:t>
+            </w:r>
+          </w:p>
+          <w:p>
+            <w:pPr>
+              <w:pStyle w:val="ListParagraph"/>
+              <w:ind w:left="0"/>
+              <w:rPr>
+                <w:rFonts w:ascii="Courier New" w:hAnsi="Courier New" w:cs="Courier New"/>
+                <w:sz w:val="20"/>
+                <w:szCs w:val="20"/>
+              </w:rPr>
+            </w:pPr>
+            <w:r>
+              <w:rPr>
+                <w:rFonts w:ascii="Courier New" w:hAnsi="Courier New" w:cs="Courier New"/>
+                <w:sz w:val="20"/>
+                <w:szCs w:val="20"/>
+              </w:rPr>
+              <w:t xml:space="preserve">       11)         0.000000          0.000000</w:t>
+            </w:r>
+          </w:p>
+          <w:p>
+            <w:pPr>
+              <w:pStyle w:val="ListParagraph"/>
+              <w:ind w:left="0"/>
+              <w:rPr>
+                <w:rFonts w:ascii="Courier New" w:hAnsi="Courier New" w:cs="Courier New"/>
+                <w:sz w:val="20"/>
+                <w:szCs w:val="20"/>
+              </w:rPr>
+            </w:pPr>
+            <w:r>
+              <w:rPr>
+                <w:rFonts w:ascii="Courier New" w:hAnsi="Courier New" w:cs="Courier New"/>
+                <w:sz w:val="20"/>
+                <w:szCs w:val="20"/>
+              </w:rPr>
+              <w:t xml:space="preserve">       12)        10.500000          0.000000</w:t>
+            </w:r>
+          </w:p>
+          <w:p>
+            <w:pPr>
+              <w:pStyle w:val="ListParagraph"/>
+              <w:ind w:left="0"/>
+              <w:rPr>
+                <w:rFonts w:ascii="Courier New" w:hAnsi="Courier New" w:cs="Courier New"/>
+                <w:sz w:val="20"/>
+                <w:szCs w:val="20"/>
+              </w:rPr>
+            </w:pPr>
+            <w:r>
+              <w:rPr>
+                <w:rFonts w:ascii="Courier New" w:hAnsi="Courier New" w:cs="Courier New"/>
+                <w:sz w:val="20"/>
+                <w:szCs w:val="20"/>
+              </w:rPr>
+              <w:t xml:space="preserve">       13)         0.166667          0.000000</w:t>
+            </w:r>
+          </w:p>
+          <w:p>
+            <w:pPr>
+              <w:pStyle w:val="ListParagraph"/>
+              <w:ind w:left="0"/>
+              <w:rPr>
+                <w:rFonts w:ascii="Courier New" w:hAnsi="Courier New" w:cs="Courier New"/>
+                <w:sz w:val="20"/>
+                <w:szCs w:val="20"/>
+              </w:rPr>
+            </w:pPr>
+            <w:r>
+              <w:rPr>
+                <w:rFonts w:ascii="Courier New" w:hAnsi="Courier New" w:cs="Courier New"/>
+                <w:sz w:val="20"/>
+                <w:szCs w:val="20"/>
+              </w:rPr>
+              <w:t xml:space="preserve">       14)        10.333333          0.000000</w:t>
+            </w:r>
+          </w:p>
+          <w:p>
+            <w:pPr>
+              <w:pStyle w:val="ListParagraph"/>
+              <w:ind w:left="0"/>
+              <w:rPr>
+                <w:rFonts w:ascii="Courier New" w:hAnsi="Courier New" w:cs="Courier New"/>
+                <w:sz w:val="20"/>
+                <w:szCs w:val="20"/>
+              </w:rPr>
+            </w:pPr>
+            <w:r>
+              <w:rPr>
+                <w:rFonts w:ascii="Courier New" w:hAnsi="Courier New" w:cs="Courier New"/>
+                <w:sz w:val="20"/>
+                <w:szCs w:val="20"/>
+              </w:rPr>
+              <w:t xml:space="preserve">       15)         0.333333          0.000000</w:t>
+            </w:r>
+          </w:p>
+          <w:p>
+            <w:pPr>
+              <w:pStyle w:val="ListParagraph"/>
+              <w:ind w:left="0"/>
+              <w:rPr>
+                <w:rFonts w:ascii="Courier New" w:hAnsi="Courier New" w:cs="Courier New"/>
+                <w:sz w:val="20"/>
+                <w:szCs w:val="20"/>
+              </w:rPr>
+            </w:pPr>
+          </w:p>
+          <w:p>
+            <w:pPr>
+              <w:pStyle w:val="ListParagraph"/>
+              <w:ind w:left="0"/>
+              <w:rPr>
+                <w:rFonts w:ascii="Courier New" w:hAnsi="Courier New" w:cs="Courier New"/>
+                <w:sz w:val="20"/>
+                <w:szCs w:val="20"/>
+              </w:rPr>
+            </w:pPr>
+            <w:r>
+              <w:rPr>
+                <w:rFonts w:ascii="Courier New" w:hAnsi="Courier New" w:cs="Courier New"/>
+                <w:sz w:val="20"/>
+                <w:szCs w:val="20"/>
+              </w:rPr>
+              <w:t xml:space="preserve"> NO. ITERATIONS=       2</w:t>
+            </w:r>
+          </w:p>
+          <w:p>
+            <w:pPr>
+              <w:pStyle w:val="ListParagraph"/>
+              <w:ind w:left="0"/>
+              <w:rPr>
+                <w:rFonts w:ascii="Courier New" w:hAnsi="Courier New" w:cs="Courier New"/>
+                <w:sz w:val="20"/>
+                <w:szCs w:val="20"/>
+              </w:rPr>
+            </w:pPr>
+          </w:p>
+          <w:p>
+            <w:pPr>
+              <w:pStyle w:val="ListParagraph"/>
+              <w:ind w:left="0"/>
+              <w:rPr>
+                <w:rFonts w:ascii="Courier New" w:hAnsi="Courier New" w:cs="Courier New"/>
+                <w:sz w:val="20"/>
+                <w:szCs w:val="20"/>
+              </w:rPr>
+            </w:pPr>
+          </w:p>
+          <w:p>
+            <w:pPr>
+              <w:pStyle w:val="ListParagraph"/>
+              <w:ind w:left="0"/>
+              <w:rPr>
+                <w:rFonts w:ascii="Courier New" w:hAnsi="Courier New" w:cs="Courier New"/>
+                <w:sz w:val="20"/>
+                <w:szCs w:val="20"/>
+              </w:rPr>
+            </w:pPr>
+            <w:r>
+              <w:rPr>
+                <w:rFonts w:ascii="Courier New" w:hAnsi="Courier New" w:cs="Courier New"/>
+                <w:sz w:val="20"/>
+                <w:szCs w:val="20"/>
+              </w:rPr>
+              <w:t xml:space="preserve"> LP OPTIMUM FOUND AT STEP      8</w:t>
+            </w:r>
+          </w:p>
+          <w:p>
+            <w:pPr>
+              <w:pStyle w:val="ListParagraph"/>
+              <w:ind w:left="0"/>
+              <w:rPr>
+                <w:rFonts w:ascii="Courier New" w:hAnsi="Courier New" w:cs="Courier New"/>
+                <w:sz w:val="20"/>
+                <w:szCs w:val="20"/>
+              </w:rPr>
+            </w:pPr>
+          </w:p>
+          <w:p>
+            <w:pPr>
+              <w:pStyle w:val="ListParagraph"/>
+              <w:ind w:left="0"/>
+              <w:rPr>
+                <w:rFonts w:ascii="Courier New" w:hAnsi="Courier New" w:cs="Courier New"/>
+                <w:sz w:val="20"/>
+                <w:szCs w:val="20"/>
+              </w:rPr>
+            </w:pPr>
+            <w:r>
+              <w:rPr>
+                <w:rFonts w:ascii="Courier New" w:hAnsi="Courier New" w:cs="Courier New"/>
+                <w:sz w:val="20"/>
+                <w:szCs w:val="20"/>
+              </w:rPr>
+              <w:t xml:space="preserve">        OBJECTIVE FUNCTION VALUE</w:t>
+            </w:r>
+          </w:p>
+          <w:p>
+            <w:pPr>
+              <w:pStyle w:val="ListParagraph"/>
+              <w:ind w:left="0"/>
+              <w:rPr>
+                <w:rFonts w:ascii="Courier New" w:hAnsi="Courier New" w:cs="Courier New"/>
+                <w:sz w:val="20"/>
+                <w:szCs w:val="20"/>
+              </w:rPr>
+            </w:pPr>
+          </w:p>
+          <w:p>
+            <w:pPr>
+              <w:pStyle w:val="ListParagraph"/>
+              <w:ind w:left="0"/>
+              <w:rPr>
+                <w:rFonts w:ascii="Courier New" w:hAnsi="Courier New" w:cs="Courier New"/>
+                <w:sz w:val="20"/>
+                <w:szCs w:val="20"/>
+              </w:rPr>
+            </w:pPr>
+            <w:r>
+              <w:rPr>
+                <w:rFonts w:ascii="Courier New" w:hAnsi="Courier New" w:cs="Courier New"/>
+                <w:sz w:val="20"/>
+                <w:szCs w:val="20"/>
+              </w:rPr>
+              <w:t xml:space="preserve">        1)      2.000000</w:t>
+            </w:r>
+          </w:p>
+          <w:p>
+            <w:pPr>
+              <w:pStyle w:val="ListParagraph"/>
+              <w:ind w:left="0"/>
+              <w:rPr>
+                <w:rFonts w:ascii="Courier New" w:hAnsi="Courier New" w:cs="Courier New"/>
+                <w:sz w:val="20"/>
+                <w:szCs w:val="20"/>
+              </w:rPr>
+            </w:pPr>
+          </w:p>
+          <w:p>
+            <w:pPr>
+              <w:pStyle w:val="ListParagraph"/>
+              <w:ind w:left="0"/>
+              <w:rPr>
+                <w:rFonts w:ascii="Courier New" w:hAnsi="Courier New" w:cs="Courier New"/>
+                <w:sz w:val="20"/>
+                <w:szCs w:val="20"/>
+              </w:rPr>
+            </w:pPr>
+            <w:r>
+              <w:rPr>
+                <w:rFonts w:ascii="Courier New" w:hAnsi="Courier New" w:cs="Courier New"/>
+                <w:sz w:val="20"/>
+                <w:szCs w:val="20"/>
+              </w:rPr>
+              <w:t xml:space="preserve">  VARIABLE        VALUE          REDUCED COST</w:t>
+            </w:r>
+          </w:p>
+          <w:p>
+            <w:pPr>
+              <w:pStyle w:val="ListParagraph"/>
+              <w:ind w:left="0"/>
+              <w:rPr>
+                <w:rFonts w:ascii="Courier New" w:hAnsi="Courier New" w:cs="Courier New"/>
+                <w:sz w:val="20"/>
+                <w:szCs w:val="20"/>
+              </w:rPr>
+            </w:pPr>
+            <w:r>
+              <w:rPr>
+                <w:rFonts w:ascii="Courier New" w:hAnsi="Courier New" w:cs="Courier New"/>
+                <w:sz w:val="20"/>
+                <w:szCs w:val="20"/>
+              </w:rPr>
+              <w:t xml:space="preserve">        U1         1.000000          0.000000</w:t>
+            </w:r>
+          </w:p>
+          <w:p>
+            <w:pPr>
+              <w:pStyle w:val="ListParagraph"/>
+              <w:ind w:left="0"/>
+              <w:rPr>
+                <w:rFonts w:ascii="Courier New" w:hAnsi="Courier New" w:cs="Courier New"/>
+                <w:sz w:val="20"/>
+                <w:szCs w:val="20"/>
+              </w:rPr>
+            </w:pPr>
+            <w:r>
+              <w:rPr>
+                <w:rFonts w:ascii="Courier New" w:hAnsi="Courier New" w:cs="Courier New"/>
+                <w:sz w:val="20"/>
+                <w:szCs w:val="20"/>
+              </w:rPr>
+              <w:t xml:space="preserve">        U2         0.000000          0.000000</w:t>
+            </w:r>
+          </w:p>
+          <w:p>
+            <w:pPr>
+              <w:pStyle w:val="ListParagraph"/>
+              <w:ind w:left="0"/>
+              <w:rPr>
+                <w:rFonts w:ascii="Courier New" w:hAnsi="Courier New" w:cs="Courier New"/>
+                <w:sz w:val="20"/>
+                <w:szCs w:val="20"/>
+              </w:rPr>
+            </w:pPr>
+            <w:r>
+              <w:rPr>
+                <w:rFonts w:ascii="Courier New" w:hAnsi="Courier New" w:cs="Courier New"/>
+                <w:sz w:val="20"/>
+                <w:szCs w:val="20"/>
+              </w:rPr>
+              <w:t xml:space="preserve">        U3         0.000000          0.500000</w:t>
+            </w:r>
+          </w:p>
+          <w:p>
+            <w:pPr>
+              <w:pStyle w:val="ListParagraph"/>
+              <w:ind w:left="0"/>
+              <w:rPr>
+                <w:rFonts w:ascii="Courier New" w:hAnsi="Courier New" w:cs="Courier New"/>
+                <w:sz w:val="20"/>
+                <w:szCs w:val="20"/>
+              </w:rPr>
+            </w:pPr>
+            <w:r>
+              <w:rPr>
+                <w:rFonts w:ascii="Courier New" w:hAnsi="Courier New" w:cs="Courier New"/>
+                <w:sz w:val="20"/>
+                <w:szCs w:val="20"/>
+              </w:rPr>
+              <w:t xml:space="preserve">        U4         0.000000          0.000000</w:t>
+            </w:r>
+          </w:p>
+          <w:p>
+            <w:pPr>
+              <w:pStyle w:val="ListParagraph"/>
+              <w:ind w:left="0"/>
+              <w:rPr>
+                <w:rFonts w:ascii="Courier New" w:hAnsi="Courier New" w:cs="Courier New"/>
+                <w:sz w:val="20"/>
+                <w:szCs w:val="20"/>
+              </w:rPr>
+            </w:pPr>
+            <w:r>
+              <w:rPr>
+                <w:rFonts w:ascii="Courier New" w:hAnsi="Courier New" w:cs="Courier New"/>
+                <w:sz w:val="20"/>
+                <w:szCs w:val="20"/>
+              </w:rPr>
+              <w:t xml:space="preserve">        U5         0.000000          1.500000</w:t>
+            </w:r>
+          </w:p>
+          <w:p>
+            <w:pPr>
+              <w:pStyle w:val="ListParagraph"/>
+              <w:ind w:left="0"/>
+              <w:rPr>
+                <w:rFonts w:ascii="Courier New" w:hAnsi="Courier New" w:cs="Courier New"/>
+                <w:sz w:val="20"/>
+                <w:szCs w:val="20"/>
+              </w:rPr>
+            </w:pPr>
+            <w:r>
+              <w:rPr>
+                <w:rFonts w:ascii="Courier New" w:hAnsi="Courier New" w:cs="Courier New"/>
+                <w:sz w:val="20"/>
+                <w:szCs w:val="20"/>
+              </w:rPr>
+              <w:t xml:space="preserve">        U6         1.000000          0.000000</w:t>
+            </w:r>
+          </w:p>
+          <w:p>
+            <w:pPr>
+              <w:pStyle w:val="ListParagraph"/>
+              <w:ind w:left="0"/>
+              <w:rPr>
+                <w:rFonts w:ascii="Courier New" w:hAnsi="Courier New" w:cs="Courier New"/>
+                <w:sz w:val="20"/>
+                <w:szCs w:val="20"/>
+              </w:rPr>
+            </w:pPr>
+            <w:r>
+              <w:rPr>
+                <w:rFonts w:ascii="Courier New" w:hAnsi="Courier New" w:cs="Courier New"/>
+                <w:sz w:val="20"/>
+                <w:szCs w:val="20"/>
+              </w:rPr>
+              <w:t xml:space="preserve">        A0         </w:t>
+            </w:r>
+            <w:r>
+              <w:rPr>
+                <w:rFonts w:ascii="Courier New" w:hAnsi="Courier New" w:cs="Courier New"/>
+                <w:b/>
+                <w:sz w:val="20"/>
+                <w:szCs w:val="20"/>
+              </w:rPr>
+              <w:t>0.000000</w:t>
+            </w:r>
+            <w:r>
+              <w:rPr>
+                <w:rFonts w:ascii="Courier New" w:hAnsi="Courier New" w:cs="Courier New"/>
+                <w:sz w:val="20"/>
+                <w:szCs w:val="20"/>
+              </w:rPr>
+              <w:t xml:space="preserve">          0.000000</w:t>
+            </w:r>
+          </w:p>
+          <w:p>
+            <w:pPr>
+              <w:pStyle w:val="ListParagraph"/>
+              <w:ind w:left="0"/>
+              <w:rPr>
+                <w:rFonts w:ascii="Courier New" w:hAnsi="Courier New" w:cs="Courier New"/>
+                <w:sz w:val="20"/>
+                <w:szCs w:val="20"/>
+              </w:rPr>
+            </w:pPr>
+            <w:r>
+              <w:rPr>
+                <w:rFonts w:ascii="Courier New" w:hAnsi="Courier New" w:cs="Courier New"/>
+                <w:sz w:val="20"/>
+                <w:szCs w:val="20"/>
+              </w:rPr>
+              <w:t xml:space="preserve">        A1         </w:t>
+            </w:r>
+            <w:r>
+              <w:rPr>
+                <w:rFonts w:ascii="Courier New" w:hAnsi="Courier New" w:cs="Courier New"/>
+                <w:b/>
+                <w:sz w:val="20"/>
+                <w:szCs w:val="20"/>
+              </w:rPr>
+              <w:t>3.000000</w:t>
+            </w:r>
+            <w:r>
+              <w:rPr>
+                <w:rFonts w:ascii="Courier New" w:hAnsi="Courier New" w:cs="Courier New"/>
+                <w:sz w:val="20"/>
+                <w:szCs w:val="20"/>
+              </w:rPr>
+              <w:t xml:space="preserve">          0.000000</w:t>
+            </w:r>
+          </w:p>
+          <w:p>
+            <w:pPr>
+              <w:pStyle w:val="ListParagraph"/>
+              <w:ind w:left="0"/>
+              <w:rPr>
+                <w:rFonts w:ascii="Courier New" w:hAnsi="Courier New" w:cs="Courier New"/>
+                <w:sz w:val="20"/>
+                <w:szCs w:val="20"/>
+              </w:rPr>
+            </w:pPr>
+            <w:r>
+              <w:rPr>
+                <w:rFonts w:ascii="Courier New" w:hAnsi="Courier New" w:cs="Courier New"/>
+                <w:sz w:val="20"/>
+                <w:szCs w:val="20"/>
+              </w:rPr>
+              <w:t xml:space="preserve">        A2         </w:t>
+            </w:r>
+            <w:r>
+              <w:rPr>
+                <w:rFonts w:ascii="Courier New" w:hAnsi="Courier New" w:cs="Courier New"/>
+                <w:b/>
+                <w:sz w:val="20"/>
+                <w:szCs w:val="20"/>
+              </w:rPr>
+              <w:t>3.000000</w:t>
+            </w:r>
+            <w:r>
+              <w:rPr>
+                <w:rFonts w:ascii="Courier New" w:hAnsi="Courier New" w:cs="Courier New"/>
+                <w:sz w:val="20"/>
+                <w:szCs w:val="20"/>
+              </w:rPr>
+              <w:t xml:space="preserve">          0.000000</w:t>
+            </w:r>
+          </w:p>
+          <w:p>
+            <w:pPr>
+              <w:pStyle w:val="ListParagraph"/>
+              <w:ind w:left="0"/>
+              <w:rPr>
+                <w:rFonts w:ascii="Courier New" w:hAnsi="Courier New" w:cs="Courier New"/>
+                <w:sz w:val="20"/>
+                <w:szCs w:val="20"/>
+              </w:rPr>
+            </w:pPr>
+          </w:p>
+          <w:p>
+            <w:pPr>
+              <w:pStyle w:val="ListParagraph"/>
+              <w:ind w:left="0"/>
+              <w:rPr>
+                <w:rFonts w:ascii="Courier New" w:hAnsi="Courier New" w:cs="Courier New"/>
+                <w:sz w:val="20"/>
+                <w:szCs w:val="20"/>
+              </w:rPr>
+            </w:pPr>
+          </w:p>
+          <w:p>
+            <w:pPr>
+              <w:pStyle w:val="ListParagraph"/>
+              <w:ind w:left="0"/>
+              <w:rPr>
+                <w:rFonts w:ascii="Courier New" w:hAnsi="Courier New" w:cs="Courier New"/>
+                <w:sz w:val="20"/>
+                <w:szCs w:val="20"/>
+              </w:rPr>
+            </w:pPr>
+            <w:r>
+              <w:rPr>
+                <w:rFonts w:ascii="Courier New" w:hAnsi="Courier New" w:cs="Courier New"/>
+                <w:sz w:val="20"/>
+                <w:szCs w:val="20"/>
+              </w:rPr>
+              <w:lastRenderedPageBreak/>
+              <w:t xml:space="preserve">       ROW   SLACK OR SURPLUS     DUAL PRICES</w:t>
+            </w:r>
+          </w:p>
+          <w:p>
+            <w:pPr>
+              <w:pStyle w:val="ListParagraph"/>
+              <w:ind w:left="0"/>
+              <w:rPr>
+                <w:rFonts w:ascii="Courier New" w:hAnsi="Courier New" w:cs="Courier New"/>
+                <w:sz w:val="20"/>
+                <w:szCs w:val="20"/>
+              </w:rPr>
+            </w:pPr>
+            <w:r>
+              <w:rPr>
+                <w:rFonts w:ascii="Courier New" w:hAnsi="Courier New" w:cs="Courier New"/>
+                <w:sz w:val="20"/>
+                <w:szCs w:val="20"/>
+              </w:rPr>
+              <w:t xml:space="preserve">        2)         2.000000          0.000000</w:t>
+            </w:r>
+          </w:p>
+          <w:p>
+            <w:pPr>
+              <w:pStyle w:val="ListParagraph"/>
+              <w:ind w:left="0"/>
+              <w:rPr>
+                <w:rFonts w:ascii="Courier New" w:hAnsi="Courier New" w:cs="Courier New"/>
+                <w:sz w:val="20"/>
+                <w:szCs w:val="20"/>
+              </w:rPr>
+            </w:pPr>
+            <w:r>
+              <w:rPr>
+                <w:rFonts w:ascii="Courier New" w:hAnsi="Courier New" w:cs="Courier New"/>
+                <w:sz w:val="20"/>
+                <w:szCs w:val="20"/>
+              </w:rPr>
+              <w:t xml:space="preserve">        3)         0.000000         -1.000000</w:t>
+            </w:r>
+          </w:p>
+          <w:p>
+            <w:pPr>
+              <w:pStyle w:val="ListParagraph"/>
+              <w:ind w:left="0"/>
+              <w:rPr>
+                <w:rFonts w:ascii="Courier New" w:hAnsi="Courier New" w:cs="Courier New"/>
+                <w:sz w:val="20"/>
+                <w:szCs w:val="20"/>
+              </w:rPr>
+            </w:pPr>
+            <w:r>
+              <w:rPr>
+                <w:rFonts w:ascii="Courier New" w:hAnsi="Courier New" w:cs="Courier New"/>
+                <w:sz w:val="20"/>
+                <w:szCs w:val="20"/>
+              </w:rPr>
+              <w:t xml:space="preserve">        4)         0.000000         -1.000000</w:t>
+            </w:r>
+          </w:p>
+          <w:p>
+            <w:pPr>
+              <w:pStyle w:val="ListParagraph"/>
+              <w:ind w:left="0"/>
+              <w:rPr>
+                <w:rFonts w:ascii="Courier New" w:hAnsi="Courier New" w:cs="Courier New"/>
+                <w:sz w:val="20"/>
+                <w:szCs w:val="20"/>
+              </w:rPr>
+            </w:pPr>
+            <w:r>
+              <w:rPr>
+                <w:rFonts w:ascii="Courier New" w:hAnsi="Courier New" w:cs="Courier New"/>
+                <w:sz w:val="20"/>
+                <w:szCs w:val="20"/>
+              </w:rPr>
+              <w:t xml:space="preserve">        5)         0.000000          0.000000</w:t>
+            </w:r>
+          </w:p>
+          <w:p>
+            <w:pPr>
+              <w:pStyle w:val="ListParagraph"/>
+              <w:ind w:left="0"/>
+              <w:rPr>
+                <w:rFonts w:ascii="Courier New" w:hAnsi="Courier New" w:cs="Courier New"/>
+                <w:sz w:val="20"/>
+                <w:szCs w:val="20"/>
+              </w:rPr>
+            </w:pPr>
+            <w:r>
+              <w:rPr>
+                <w:rFonts w:ascii="Courier New" w:hAnsi="Courier New" w:cs="Courier New"/>
+                <w:sz w:val="20"/>
+                <w:szCs w:val="20"/>
+              </w:rPr>
+              <w:t xml:space="preserve">        6)         0.000000         -0.500000</w:t>
+            </w:r>
+          </w:p>
+          <w:p>
+            <w:pPr>
+              <w:pStyle w:val="ListParagraph"/>
+              <w:ind w:left="0"/>
+              <w:rPr>
+                <w:rFonts w:ascii="Courier New" w:hAnsi="Courier New" w:cs="Courier New"/>
+                <w:sz w:val="20"/>
+                <w:szCs w:val="20"/>
+              </w:rPr>
+            </w:pPr>
+            <w:r>
+              <w:rPr>
+                <w:rFonts w:ascii="Courier New" w:hAnsi="Courier New" w:cs="Courier New"/>
+                <w:sz w:val="20"/>
+                <w:szCs w:val="20"/>
+              </w:rPr>
+              <w:t xml:space="preserve">        7)         0.000000          0.000000</w:t>
+            </w:r>
+          </w:p>
+          <w:p>
+            <w:pPr>
+              <w:pStyle w:val="ListParagraph"/>
+              <w:ind w:left="0"/>
+              <w:rPr>
+                <w:rFonts w:ascii="Courier New" w:hAnsi="Courier New" w:cs="Courier New"/>
+                <w:sz w:val="20"/>
+                <w:szCs w:val="20"/>
+              </w:rPr>
+            </w:pPr>
+            <w:r>
+              <w:rPr>
+                <w:rFonts w:ascii="Courier New" w:hAnsi="Courier New" w:cs="Courier New"/>
+                <w:sz w:val="20"/>
+                <w:szCs w:val="20"/>
+              </w:rPr>
+              <w:t xml:space="preserve">        8)         0.000000         -1.000000</w:t>
+            </w:r>
+          </w:p>
+          <w:p>
+            <w:pPr>
+              <w:pStyle w:val="ListParagraph"/>
+              <w:ind w:left="0"/>
+              <w:rPr>
+                <w:rFonts w:ascii="Courier New" w:hAnsi="Courier New" w:cs="Courier New"/>
+                <w:sz w:val="20"/>
+                <w:szCs w:val="20"/>
+              </w:rPr>
+            </w:pPr>
+            <w:r>
+              <w:rPr>
+                <w:rFonts w:ascii="Courier New" w:hAnsi="Courier New" w:cs="Courier New"/>
+                <w:sz w:val="20"/>
+                <w:szCs w:val="20"/>
+              </w:rPr>
+              <w:t xml:space="preserve">        9)         0.000000          0.000000</w:t>
+            </w:r>
+          </w:p>
+          <w:p>
+            <w:pPr>
+              <w:pStyle w:val="ListParagraph"/>
+              <w:ind w:left="0"/>
+              <w:rPr>
+                <w:rFonts w:ascii="Courier New" w:hAnsi="Courier New" w:cs="Courier New"/>
+                <w:sz w:val="20"/>
+                <w:szCs w:val="20"/>
+              </w:rPr>
+            </w:pPr>
+            <w:r>
+              <w:rPr>
+                <w:rFonts w:ascii="Courier New" w:hAnsi="Courier New" w:cs="Courier New"/>
+                <w:sz w:val="20"/>
+                <w:szCs w:val="20"/>
+              </w:rPr>
+              <w:t xml:space="preserve">       10)         0.000000          0.500000</w:t>
+            </w:r>
+          </w:p>
+          <w:p>
+            <w:pPr>
+              <w:pStyle w:val="ListParagraph"/>
+              <w:ind w:left="0"/>
+              <w:rPr>
+                <w:rFonts w:ascii="Courier New" w:hAnsi="Courier New" w:cs="Courier New"/>
+                <w:sz w:val="20"/>
+                <w:szCs w:val="20"/>
+              </w:rPr>
+            </w:pPr>
+            <w:r>
+              <w:rPr>
+                <w:rFonts w:ascii="Courier New" w:hAnsi="Courier New" w:cs="Courier New"/>
+                <w:sz w:val="20"/>
+                <w:szCs w:val="20"/>
+              </w:rPr>
+              <w:t xml:space="preserve">       11)         2.000000          0.000000</w:t>
+            </w:r>
+          </w:p>
+          <w:p>
+            <w:pPr>
+              <w:pStyle w:val="ListParagraph"/>
+              <w:ind w:left="0"/>
+              <w:rPr>
+                <w:rFonts w:ascii="Courier New" w:hAnsi="Courier New" w:cs="Courier New"/>
+                <w:sz w:val="20"/>
+                <w:szCs w:val="20"/>
+              </w:rPr>
+            </w:pPr>
+            <w:r>
+              <w:rPr>
+                <w:rFonts w:ascii="Courier New" w:hAnsi="Courier New" w:cs="Courier New"/>
+                <w:sz w:val="20"/>
+                <w:szCs w:val="20"/>
+              </w:rPr>
+              <w:t xml:space="preserve">       12)         0.000000         -1.000000</w:t>
+            </w:r>
+          </w:p>
+          <w:p>
+            <w:pPr>
+              <w:pStyle w:val="ListParagraph"/>
+              <w:ind w:left="0"/>
+              <w:rPr>
+                <w:rFonts w:ascii="Courier New" w:hAnsi="Courier New" w:cs="Courier New"/>
+                <w:sz w:val="20"/>
+                <w:szCs w:val="20"/>
+              </w:rPr>
+            </w:pPr>
+          </w:p>
+          <w:p>
+            <w:pPr>
+              <w:pStyle w:val="ListParagraph"/>
+              <w:ind w:left="0"/>
+            </w:pPr>
+            <w:r>
+              <w:rPr>
+                <w:rFonts w:ascii="Courier New" w:hAnsi="Courier New" w:cs="Courier New"/>
+                <w:sz w:val="20"/>
+                <w:szCs w:val="20"/>
+              </w:rPr>
+              <w:t xml:space="preserve"> NO. ITERATIONS=       8</w:t>
+            </w:r>
+          </w:p>
+        </w:tc>
+      </w:tr>
+    </w:tbl>
+    <w:p>
+      <w:pPr>
+        <w:pStyle w:val="ListParagraph"/>
+        <w:ind w:left="1080"/>
+      </w:pPr>
+    </w:p>
+    <w:p>
+      <w:pPr>
+        <w:pStyle w:val="ListParagraph"/>
+        <w:ind w:left="1080"/>
+      </w:pPr>
+      <w:r>
+        <w:t>This algorithm results in</w:t>
+      </w:r>
+      <m:oMath>
+        <m:r>
+          <w:rPr>
+            <w:rFonts w:ascii="Cambria Math" w:hAnsi="Cambria Math"/>
+          </w:rPr>
+          <m:t xml:space="preserve"> </m:t>
+        </m:r>
+        <m:acc>
+          <m:accPr>
+            <m:ctrlPr>
+              <w:rPr>
+                <w:rFonts w:ascii="Cambria Math" w:hAnsi="Cambria Math"/>
+                <w:i/>
+              </w:rPr>
+            </m:ctrlPr>
+          </m:accPr>
+          <m:e>
+            <m:r>
+              <w:rPr>
+                <w:rFonts w:ascii="Cambria Math" w:hAnsi="Cambria Math"/>
+              </w:rPr>
+              <m:t>y</m:t>
+            </m:r>
+          </m:e>
+        </m:acc>
+        <m:r>
+          <w:rPr>
+            <w:rFonts w:ascii="Cambria Math" w:hAnsi="Cambria Math"/>
+          </w:rPr>
+          <m:t>=3</m:t>
+        </m:r>
+        <m:sSub>
+          <m:sSubPr>
+            <m:ctrlPr>
+              <w:rPr>
+                <w:rFonts w:ascii="Cambria Math" w:hAnsi="Cambria Math"/>
+                <w:i/>
+              </w:rPr>
+            </m:ctrlPr>
+          </m:sSubPr>
+          <m:e>
+            <m:r>
+              <w:rPr>
+                <w:rFonts w:ascii="Cambria Math" w:hAnsi="Cambria Math"/>
+              </w:rPr>
+              <m:t>x</m:t>
+            </m:r>
+          </m:e>
+          <m:sub>
+            <m:r>
+              <w:rPr>
+                <w:rFonts w:ascii="Cambria Math" w:hAnsi="Cambria Math"/>
+              </w:rPr>
+              <m:t>1</m:t>
+            </m:r>
+          </m:sub>
+        </m:sSub>
+        <m:r>
+          <w:rPr>
+            <w:rFonts w:ascii="Cambria Math" w:hAnsi="Cambria Math"/>
+          </w:rPr>
+          <m:t>+3</m:t>
+        </m:r>
+        <m:sSub>
+          <m:sSubPr>
+            <m:ctrlPr>
+              <w:rPr>
+                <w:rFonts w:ascii="Cambria Math" w:hAnsi="Cambria Math"/>
+                <w:i/>
+              </w:rPr>
+            </m:ctrlPr>
+          </m:sSubPr>
+          <m:e>
+            <m:r>
+              <w:rPr>
+                <w:rFonts w:ascii="Cambria Math" w:hAnsi="Cambria Math"/>
+              </w:rPr>
+              <m:t>x</m:t>
+            </m:r>
+          </m:e>
+          <m:sub>
+            <m:r>
+              <w:rPr>
+                <w:rFonts w:ascii="Cambria Math" w:hAnsi="Cambria Math"/>
+              </w:rPr>
+              <m:t>2</m:t>
+            </m:r>
+          </m:sub>
+        </m:sSub>
+      </m:oMath>
+      <w:r>
+        <w:rPr>
+          <w:rFonts w:eastAsiaTheme="minorEastAsia"/>
+        </w:rPr>
+        <w:t>.</w:t>
+      </w:r>
+      <w:bookmarkStart w:id="0" w:name="_GoBack"/>
+      <w:bookmarkEnd w:id="0"/>
     </w:p>
     <w:sectPr>
       <w:pgSz w:w="12240" w:h="15840"/>
@@ -5510,6 +8000,92 @@
     </w:lvl>
   </w:abstractNum>
   <w:abstractNum w:abstractNumId="1" w15:restartNumberingAfterBreak="0">
+    <w:nsid w:val="457E3EFF"/>
+    <w:multiLevelType w:val="hybridMultilevel"/>
+    <w:tmpl w:val="FE9A0CD4"/>
+    <w:lvl w:ilvl="0" w:tplc="0409001B">
+      <w:start w:val="1"/>
+      <w:numFmt w:val="lowerRoman"/>
+      <w:lvlText w:val="%1."/>
+      <w:lvlJc w:val="right"/>
+      <w:pPr>
+        <w:ind w:left="1800" w:hanging="360"/>
+      </w:pPr>
+    </w:lvl>
+    <w:lvl w:ilvl="1" w:tplc="04090019" w:tentative="1">
+      <w:start w:val="1"/>
+      <w:numFmt w:val="lowerLetter"/>
+      <w:lvlText w:val="%2."/>
+      <w:lvlJc w:val="left"/>
+      <w:pPr>
+        <w:ind w:left="2520" w:hanging="360"/>
+      </w:pPr>
+    </w:lvl>
+    <w:lvl w:ilvl="2" w:tplc="0409001B" w:tentative="1">
+      <w:start w:val="1"/>
+      <w:numFmt w:val="lowerRoman"/>
+      <w:lvlText w:val="%3."/>
+      <w:lvlJc w:val="right"/>
+      <w:pPr>
+        <w:ind w:left="3240" w:hanging="180"/>
+      </w:pPr>
+    </w:lvl>
+    <w:lvl w:ilvl="3" w:tplc="0409000F" w:tentative="1">
+      <w:start w:val="1"/>
+      <w:numFmt w:val="decimal"/>
+      <w:lvlText w:val="%4."/>
+      <w:lvlJc w:val="left"/>
+      <w:pPr>
+        <w:ind w:left="3960" w:hanging="360"/>
+      </w:pPr>
+    </w:lvl>
+    <w:lvl w:ilvl="4" w:tplc="04090019" w:tentative="1">
+      <w:start w:val="1"/>
+      <w:numFmt w:val="lowerLetter"/>
+      <w:lvlText w:val="%5."/>
+      <w:lvlJc w:val="left"/>
+      <w:pPr>
+        <w:ind w:left="4680" w:hanging="360"/>
+      </w:pPr>
+    </w:lvl>
+    <w:lvl w:ilvl="5" w:tplc="0409001B" w:tentative="1">
+      <w:start w:val="1"/>
+      <w:numFmt w:val="lowerRoman"/>
+      <w:lvlText w:val="%6."/>
+      <w:lvlJc w:val="right"/>
+      <w:pPr>
+        <w:ind w:left="5400" w:hanging="180"/>
+      </w:pPr>
+    </w:lvl>
+    <w:lvl w:ilvl="6" w:tplc="0409000F" w:tentative="1">
+      <w:start w:val="1"/>
+      <w:numFmt w:val="decimal"/>
+      <w:lvlText w:val="%7."/>
+      <w:lvlJc w:val="left"/>
+      <w:pPr>
+        <w:ind w:left="6120" w:hanging="360"/>
+      </w:pPr>
+    </w:lvl>
+    <w:lvl w:ilvl="7" w:tplc="04090019" w:tentative="1">
+      <w:start w:val="1"/>
+      <w:numFmt w:val="lowerLetter"/>
+      <w:lvlText w:val="%8."/>
+      <w:lvlJc w:val="left"/>
+      <w:pPr>
+        <w:ind w:left="6840" w:hanging="360"/>
+      </w:pPr>
+    </w:lvl>
+    <w:lvl w:ilvl="8" w:tplc="0409001B" w:tentative="1">
+      <w:start w:val="1"/>
+      <w:numFmt w:val="lowerRoman"/>
+      <w:lvlText w:val="%9."/>
+      <w:lvlJc w:val="right"/>
+      <w:pPr>
+        <w:ind w:left="7560" w:hanging="180"/>
+      </w:pPr>
+    </w:lvl>
+  </w:abstractNum>
+  <w:abstractNum w:abstractNumId="2" w15:restartNumberingAfterBreak="0">
     <w:nsid w:val="4883001F"/>
     <w:multiLevelType w:val="hybridMultilevel"/>
     <w:tmpl w:val="074EB898"/>
@@ -5598,7 +8174,7 @@
       </w:pPr>
     </w:lvl>
   </w:abstractNum>
-  <w:abstractNum w:abstractNumId="2" w15:restartNumberingAfterBreak="0">
+  <w:abstractNum w:abstractNumId="3" w15:restartNumberingAfterBreak="0">
     <w:nsid w:val="4BEB4AAB"/>
     <w:multiLevelType w:val="hybridMultilevel"/>
     <w:tmpl w:val="B4DA8B30"/>
@@ -5687,7 +8263,7 @@
       </w:pPr>
     </w:lvl>
   </w:abstractNum>
-  <w:abstractNum w:abstractNumId="3" w15:restartNumberingAfterBreak="0">
+  <w:abstractNum w:abstractNumId="4" w15:restartNumberingAfterBreak="0">
     <w:nsid w:val="5E0F3816"/>
     <w:multiLevelType w:val="hybridMultilevel"/>
     <w:tmpl w:val="CBBA30F4"/>
@@ -5773,17 +8349,201 @@
       </w:pPr>
     </w:lvl>
   </w:abstractNum>
+  <w:abstractNum w:abstractNumId="5" w15:restartNumberingAfterBreak="0">
+    <w:nsid w:val="675D2025"/>
+    <w:multiLevelType w:val="hybridMultilevel"/>
+    <w:tmpl w:val="CBBA30F4"/>
+    <w:lvl w:ilvl="0" w:tplc="0409001B">
+      <w:start w:val="1"/>
+      <w:numFmt w:val="lowerRoman"/>
+      <w:lvlText w:val="%1."/>
+      <w:lvlJc w:val="right"/>
+      <w:pPr>
+        <w:ind w:left="1080" w:hanging="360"/>
+      </w:pPr>
+    </w:lvl>
+    <w:lvl w:ilvl="1" w:tplc="04090019" w:tentative="1">
+      <w:start w:val="1"/>
+      <w:numFmt w:val="lowerLetter"/>
+      <w:lvlText w:val="%2."/>
+      <w:lvlJc w:val="left"/>
+      <w:pPr>
+        <w:ind w:left="1800" w:hanging="360"/>
+      </w:pPr>
+    </w:lvl>
+    <w:lvl w:ilvl="2" w:tplc="0409001B" w:tentative="1">
+      <w:start w:val="1"/>
+      <w:numFmt w:val="lowerRoman"/>
+      <w:lvlText w:val="%3."/>
+      <w:lvlJc w:val="right"/>
+      <w:pPr>
+        <w:ind w:left="2520" w:hanging="180"/>
+      </w:pPr>
+    </w:lvl>
+    <w:lvl w:ilvl="3" w:tplc="0409000F" w:tentative="1">
+      <w:start w:val="1"/>
+      <w:numFmt w:val="decimal"/>
+      <w:lvlText w:val="%4."/>
+      <w:lvlJc w:val="left"/>
+      <w:pPr>
+        <w:ind w:left="3240" w:hanging="360"/>
+      </w:pPr>
+    </w:lvl>
+    <w:lvl w:ilvl="4" w:tplc="04090019" w:tentative="1">
+      <w:start w:val="1"/>
+      <w:numFmt w:val="lowerLetter"/>
+      <w:lvlText w:val="%5."/>
+      <w:lvlJc w:val="left"/>
+      <w:pPr>
+        <w:ind w:left="3960" w:hanging="360"/>
+      </w:pPr>
+    </w:lvl>
+    <w:lvl w:ilvl="5" w:tplc="0409001B" w:tentative="1">
+      <w:start w:val="1"/>
+      <w:numFmt w:val="lowerRoman"/>
+      <w:lvlText w:val="%6."/>
+      <w:lvlJc w:val="right"/>
+      <w:pPr>
+        <w:ind w:left="4680" w:hanging="180"/>
+      </w:pPr>
+    </w:lvl>
+    <w:lvl w:ilvl="6" w:tplc="0409000F" w:tentative="1">
+      <w:start w:val="1"/>
+      <w:numFmt w:val="decimal"/>
+      <w:lvlText w:val="%7."/>
+      <w:lvlJc w:val="left"/>
+      <w:pPr>
+        <w:ind w:left="5400" w:hanging="360"/>
+      </w:pPr>
+    </w:lvl>
+    <w:lvl w:ilvl="7" w:tplc="04090019" w:tentative="1">
+      <w:start w:val="1"/>
+      <w:numFmt w:val="lowerLetter"/>
+      <w:lvlText w:val="%8."/>
+      <w:lvlJc w:val="left"/>
+      <w:pPr>
+        <w:ind w:left="6120" w:hanging="360"/>
+      </w:pPr>
+    </w:lvl>
+    <w:lvl w:ilvl="8" w:tplc="0409001B" w:tentative="1">
+      <w:start w:val="1"/>
+      <w:numFmt w:val="lowerRoman"/>
+      <w:lvlText w:val="%9."/>
+      <w:lvlJc w:val="right"/>
+      <w:pPr>
+        <w:ind w:left="6840" w:hanging="180"/>
+      </w:pPr>
+    </w:lvl>
+  </w:abstractNum>
+  <w:abstractNum w:abstractNumId="6" w15:restartNumberingAfterBreak="0">
+    <w:nsid w:val="68F67F95"/>
+    <w:multiLevelType w:val="hybridMultilevel"/>
+    <w:tmpl w:val="9D0A1972"/>
+    <w:lvl w:ilvl="0" w:tplc="B0E4B642">
+      <w:start w:val="1"/>
+      <w:numFmt w:val="lowerRoman"/>
+      <w:lvlText w:val="%1."/>
+      <w:lvlJc w:val="left"/>
+      <w:pPr>
+        <w:ind w:left="1080" w:hanging="720"/>
+      </w:pPr>
+      <w:rPr>
+        <w:rFonts w:hint="default"/>
+      </w:rPr>
+    </w:lvl>
+    <w:lvl w:ilvl="1" w:tplc="04090019" w:tentative="1">
+      <w:start w:val="1"/>
+      <w:numFmt w:val="lowerLetter"/>
+      <w:lvlText w:val="%2."/>
+      <w:lvlJc w:val="left"/>
+      <w:pPr>
+        <w:ind w:left="1440" w:hanging="360"/>
+      </w:pPr>
+    </w:lvl>
+    <w:lvl w:ilvl="2" w:tplc="0409001B" w:tentative="1">
+      <w:start w:val="1"/>
+      <w:numFmt w:val="lowerRoman"/>
+      <w:lvlText w:val="%3."/>
+      <w:lvlJc w:val="right"/>
+      <w:pPr>
+        <w:ind w:left="2160" w:hanging="180"/>
+      </w:pPr>
+    </w:lvl>
+    <w:lvl w:ilvl="3" w:tplc="0409000F" w:tentative="1">
+      <w:start w:val="1"/>
+      <w:numFmt w:val="decimal"/>
+      <w:lvlText w:val="%4."/>
+      <w:lvlJc w:val="left"/>
+      <w:pPr>
+        <w:ind w:left="2880" w:hanging="360"/>
+      </w:pPr>
+    </w:lvl>
+    <w:lvl w:ilvl="4" w:tplc="04090019" w:tentative="1">
+      <w:start w:val="1"/>
+      <w:numFmt w:val="lowerLetter"/>
+      <w:lvlText w:val="%5."/>
+      <w:lvlJc w:val="left"/>
+      <w:pPr>
+        <w:ind w:left="3600" w:hanging="360"/>
+      </w:pPr>
+    </w:lvl>
+    <w:lvl w:ilvl="5" w:tplc="0409001B" w:tentative="1">
+      <w:start w:val="1"/>
+      <w:numFmt w:val="lowerRoman"/>
+      <w:lvlText w:val="%6."/>
+      <w:lvlJc w:val="right"/>
+      <w:pPr>
+        <w:ind w:left="4320" w:hanging="180"/>
+      </w:pPr>
+    </w:lvl>
+    <w:lvl w:ilvl="6" w:tplc="0409000F" w:tentative="1">
+      <w:start w:val="1"/>
+      <w:numFmt w:val="decimal"/>
+      <w:lvlText w:val="%7."/>
+      <w:lvlJc w:val="left"/>
+      <w:pPr>
+        <w:ind w:left="5040" w:hanging="360"/>
+      </w:pPr>
+    </w:lvl>
+    <w:lvl w:ilvl="7" w:tplc="04090019" w:tentative="1">
+      <w:start w:val="1"/>
+      <w:numFmt w:val="lowerLetter"/>
+      <w:lvlText w:val="%8."/>
+      <w:lvlJc w:val="left"/>
+      <w:pPr>
+        <w:ind w:left="5760" w:hanging="360"/>
+      </w:pPr>
+    </w:lvl>
+    <w:lvl w:ilvl="8" w:tplc="0409001B" w:tentative="1">
+      <w:start w:val="1"/>
+      <w:numFmt w:val="lowerRoman"/>
+      <w:lvlText w:val="%9."/>
+      <w:lvlJc w:val="right"/>
+      <w:pPr>
+        <w:ind w:left="6480" w:hanging="180"/>
+      </w:pPr>
+    </w:lvl>
+  </w:abstractNum>
   <w:num w:numId="1">
-    <w:abstractNumId w:val="2"/>
+    <w:abstractNumId w:val="3"/>
   </w:num>
   <w:num w:numId="2">
-    <w:abstractNumId w:val="1"/>
+    <w:abstractNumId w:val="2"/>
   </w:num>
   <w:num w:numId="3">
     <w:abstractNumId w:val="0"/>
   </w:num>
   <w:num w:numId="4">
-    <w:abstractNumId w:val="3"/>
+    <w:abstractNumId w:val="4"/>
+  </w:num>
+  <w:num w:numId="5">
+    <w:abstractNumId w:val="5"/>
+  </w:num>
+  <w:num w:numId="6">
+    <w:abstractNumId w:val="6"/>
+  </w:num>
+  <w:num w:numId="7">
+    <w:abstractNumId w:val="1"/>
   </w:num>
 </w:numbering>
 </file>
@@ -6587,11 +9347,11 @@
           <c:showPercent val="0"/>
           <c:showBubbleSize val="0"/>
         </c:dLbls>
-        <c:axId val="-1800743344"/>
-        <c:axId val="-1800747152"/>
+        <c:axId val="-1540644320"/>
+        <c:axId val="-1540648128"/>
       </c:scatterChart>
       <c:valAx>
-        <c:axId val="-1800743344"/>
+        <c:axId val="-1540644320"/>
         <c:scaling>
           <c:orientation val="minMax"/>
           <c:max val="7"/>
@@ -6650,12 +9410,12 @@
             <a:endParaRPr lang="en-US"/>
           </a:p>
         </c:txPr>
-        <c:crossAx val="-1800747152"/>
+        <c:crossAx val="-1540648128"/>
         <c:crosses val="autoZero"/>
         <c:crossBetween val="midCat"/>
       </c:valAx>
       <c:valAx>
-        <c:axId val="-1800747152"/>
+        <c:axId val="-1540648128"/>
         <c:scaling>
           <c:orientation val="minMax"/>
           <c:min val="0"/>
@@ -6713,7 +9473,7 @@
             <a:endParaRPr lang="en-US"/>
           </a:p>
         </c:txPr>
-        <c:crossAx val="-1800743344"/>
+        <c:crossAx val="-1540644320"/>
         <c:crosses val="autoZero"/>
         <c:crossBetween val="midCat"/>
       </c:valAx>
@@ -7153,11 +9913,11 @@
           <c:showPercent val="0"/>
           <c:showBubbleSize val="0"/>
         </c:dLbls>
-        <c:axId val="-1800746064"/>
-        <c:axId val="-1991491712"/>
+        <c:axId val="-1540645408"/>
+        <c:axId val="-1540644864"/>
       </c:scatterChart>
       <c:valAx>
-        <c:axId val="-1800746064"/>
+        <c:axId val="-1540645408"/>
         <c:scaling>
           <c:orientation val="minMax"/>
           <c:max val="7"/>
@@ -7216,12 +9976,12 @@
             <a:endParaRPr lang="en-US"/>
           </a:p>
         </c:txPr>
-        <c:crossAx val="-1991491712"/>
+        <c:crossAx val="-1540644864"/>
         <c:crosses val="autoZero"/>
         <c:crossBetween val="midCat"/>
       </c:valAx>
       <c:valAx>
-        <c:axId val="-1991491712"/>
+        <c:axId val="-1540644864"/>
         <c:scaling>
           <c:orientation val="minMax"/>
         </c:scaling>
@@ -7278,7 +10038,7 @@
             <a:endParaRPr lang="en-US"/>
           </a:p>
         </c:txPr>
-        <c:crossAx val="-1800746064"/>
+        <c:crossAx val="-1540645408"/>
         <c:crosses val="autoZero"/>
         <c:crossBetween val="midCat"/>
       </c:valAx>
@@ -8765,7 +11525,7 @@
 </file>
 
 <file path=customXml/itemProps1.xml><?xml version="1.0" encoding="utf-8"?>
-<ds:datastoreItem xmlns:ds="http://schemas.openxmlformats.org/officeDocument/2006/customXml" ds:itemID="{31697148-0838-41BF-A312-FD6E7E90F02E}">
+<ds:datastoreItem xmlns:ds="http://schemas.openxmlformats.org/officeDocument/2006/customXml" ds:itemID="{5F2B881A-562B-4139-99E6-5C14FC0AA9FB}">
   <ds:schemaRefs>
     <ds:schemaRef ds:uri="http://schemas.openxmlformats.org/officeDocument/2006/bibliography"/>
   </ds:schemaRefs>

</xml_diff>